<commit_message>
Inserção de legendas e tradução
</commit_message>
<xml_diff>
--- a/Cap4/Tabela S4_1.docx
+++ b/Cap4/Tabela S4_1.docx
@@ -7,63 +7,38 @@
         <w:adjustRightInd w:val="0"/>
         <w:snapToGrid w:val="0"/>
         <w:spacing w:line="480" w:lineRule="auto"/>
+        <w:jc w:val="center"/>
         <w:rPr>
-          <w:lang w:val="en-US"/>
+          <w:lang w:val="pt-BR"/>
         </w:rPr>
       </w:pPr>
       <w:r>
         <w:rPr>
           <w:b/>
           <w:bCs/>
-          <w:lang w:val="en-US"/>
+          <w:lang w:val="pt-BR"/>
         </w:rPr>
-        <w:t xml:space="preserve">Table </w:t>
+        <w:t>Tabela S1.</w:t>
       </w:r>
       <w:r>
         <w:rPr>
-          <w:b/>
-          <w:bCs/>
-          <w:lang w:val="en-US"/>
+          <w:lang w:val="pt-BR"/>
         </w:rPr>
-        <w:t>S</w:t>
+        <w:t xml:space="preserve"> Variáveis utilizadas para predizer a ocorrência (frequência) e a área queimada (como</w:t>
       </w:r>
       <w:r>
         <w:rPr>
-          <w:b/>
-          <w:bCs/>
-          <w:lang w:val="en-US"/>
+          <w:i/>
+          <w:iCs/>
+          <w:lang w:val="pt-BR"/>
         </w:rPr>
-        <w:t>1.</w:t>
+        <w:t xml:space="preserve"> proxy</w:t>
       </w:r>
       <w:r>
         <w:rPr>
-          <w:lang w:val="en-US"/>
+          <w:lang w:val="pt-BR"/>
         </w:rPr>
-        <w:t xml:space="preserve"> Variables used to predict fire occurrence </w:t>
-      </w:r>
-      <w:r>
-        <w:rPr>
-          <w:lang w:val="en-US"/>
-        </w:rPr>
-        <w:t xml:space="preserve">(frequency) </w:t>
-      </w:r>
-      <w:r>
-        <w:rPr>
-          <w:lang w:val="en-US"/>
-        </w:rPr>
-        <w:t xml:space="preserve">and </w:t>
-      </w:r>
-      <w:r>
-        <w:rPr>
-          <w:lang w:val="en-US"/>
-        </w:rPr>
-        <w:t>burned area (as a proxy to fire extent)</w:t>
-      </w:r>
-      <w:r>
-        <w:rPr>
-          <w:lang w:val="en-US"/>
-        </w:rPr>
-        <w:t xml:space="preserve"> in the Brazilian Cerrado savannas.</w:t>
+        <w:t xml:space="preserve"> da extensão do fogo) no Cerrado brasileiro.</w:t>
       </w:r>
     </w:p>
     <w:tbl>
@@ -114,15 +89,16 @@
                 <w:lang w:val="en-US"/>
               </w:rPr>
             </w:pPr>
+            <w:proofErr w:type="spellStart"/>
             <w:r>
               <w:rPr>
                 <w:b/>
                 <w:bCs/>
                 <w:color w:val="000000"/>
-                <w:lang w:val="en-US"/>
-              </w:rPr>
-              <w:t>Category</w:t>
-            </w:r>
+              </w:rPr>
+              <w:t>Categoria</w:t>
+            </w:r>
+            <w:proofErr w:type="spellEnd"/>
           </w:p>
         </w:tc>
         <w:tc>
@@ -148,14 +124,23 @@
                 <w:lang w:val="en-US"/>
               </w:rPr>
             </w:pPr>
+            <w:proofErr w:type="spellStart"/>
             <w:r>
               <w:rPr>
                 <w:b/>
                 <w:bCs/>
                 <w:color w:val="000000"/>
-                <w:lang w:val="en-US"/>
-              </w:rPr>
-              <w:t>Data layer</w:t>
+              </w:rPr>
+              <w:t>Camada</w:t>
+            </w:r>
+            <w:proofErr w:type="spellEnd"/>
+            <w:r>
+              <w:rPr>
+                <w:b/>
+                <w:bCs/>
+                <w:color w:val="000000"/>
+              </w:rPr>
+              <w:t xml:space="preserve"> de dados</w:t>
             </w:r>
           </w:p>
         </w:tc>
@@ -182,15 +167,16 @@
                 <w:lang w:val="en-US"/>
               </w:rPr>
             </w:pPr>
+            <w:proofErr w:type="spellStart"/>
             <w:r>
               <w:rPr>
                 <w:b/>
                 <w:bCs/>
                 <w:color w:val="000000"/>
-                <w:lang w:val="en-US"/>
-              </w:rPr>
-              <w:t>Description</w:t>
-            </w:r>
+              </w:rPr>
+              <w:t>Descrição</w:t>
+            </w:r>
+            <w:proofErr w:type="spellEnd"/>
           </w:p>
         </w:tc>
         <w:tc>
@@ -216,15 +202,16 @@
                 <w:lang w:val="en-US"/>
               </w:rPr>
             </w:pPr>
+            <w:proofErr w:type="spellStart"/>
             <w:r>
               <w:rPr>
                 <w:b/>
                 <w:bCs/>
                 <w:color w:val="000000"/>
-                <w:lang w:val="en-US"/>
-              </w:rPr>
-              <w:t>Units</w:t>
-            </w:r>
+              </w:rPr>
+              <w:t>Unidades</w:t>
+            </w:r>
+            <w:proofErr w:type="spellEnd"/>
           </w:p>
         </w:tc>
         <w:tc>
@@ -250,14 +237,23 @@
                 <w:lang w:val="en-US"/>
               </w:rPr>
             </w:pPr>
+            <w:proofErr w:type="spellStart"/>
             <w:r>
               <w:rPr>
                 <w:b/>
                 <w:bCs/>
                 <w:color w:val="000000"/>
-                <w:lang w:val="en-US"/>
-              </w:rPr>
-              <w:t>Temporal resolution</w:t>
+              </w:rPr>
+              <w:t>Resolução</w:t>
+            </w:r>
+            <w:proofErr w:type="spellEnd"/>
+            <w:r>
+              <w:rPr>
+                <w:b/>
+                <w:bCs/>
+                <w:color w:val="000000"/>
+              </w:rPr>
+              <w:t xml:space="preserve"> temporal</w:t>
             </w:r>
           </w:p>
         </w:tc>
@@ -284,15 +280,34 @@
                 <w:lang w:val="en-US"/>
               </w:rPr>
             </w:pPr>
+            <w:proofErr w:type="spellStart"/>
             <w:r>
               <w:rPr>
                 <w:b/>
                 <w:bCs/>
                 <w:color w:val="000000"/>
-                <w:lang w:val="en-US"/>
-              </w:rPr>
-              <w:t>Spatial resolution</w:t>
-            </w:r>
+              </w:rPr>
+              <w:t>Resolução</w:t>
+            </w:r>
+            <w:proofErr w:type="spellEnd"/>
+            <w:r>
+              <w:rPr>
+                <w:b/>
+                <w:bCs/>
+                <w:color w:val="000000"/>
+              </w:rPr>
+              <w:t xml:space="preserve"> </w:t>
+            </w:r>
+            <w:proofErr w:type="spellStart"/>
+            <w:r>
+              <w:rPr>
+                <w:b/>
+                <w:bCs/>
+                <w:color w:val="000000"/>
+              </w:rPr>
+              <w:t>espacial</w:t>
+            </w:r>
+            <w:proofErr w:type="spellEnd"/>
           </w:p>
         </w:tc>
         <w:tc>
@@ -323,9 +338,8 @@
                 <w:b/>
                 <w:bCs/>
                 <w:color w:val="000000"/>
-                <w:lang w:val="en-US"/>
-              </w:rPr>
-              <w:t>Source</w:t>
+              </w:rPr>
+              <w:t>Fonte</w:t>
             </w:r>
           </w:p>
         </w:tc>
@@ -359,9 +373,8 @@
             <w:r>
               <w:rPr>
                 <w:color w:val="000000"/>
-                <w:lang w:val="en-US"/>
-              </w:rPr>
-              <w:t>Fire</w:t>
+              </w:rPr>
+              <w:t>Fogo</w:t>
             </w:r>
           </w:p>
         </w:tc>
@@ -385,13 +398,28 @@
                 <w:lang w:val="en-US"/>
               </w:rPr>
             </w:pPr>
-            <w:r>
-              <w:rPr>
-                <w:color w:val="000000"/>
-                <w:lang w:val="en-US"/>
-              </w:rPr>
-              <w:t>Fire occurrence</w:t>
-            </w:r>
+            <w:proofErr w:type="spellStart"/>
+            <w:r>
+              <w:rPr>
+                <w:color w:val="000000"/>
+              </w:rPr>
+              <w:t>Ocorrência</w:t>
+            </w:r>
+            <w:proofErr w:type="spellEnd"/>
+            <w:r>
+              <w:rPr>
+                <w:color w:val="000000"/>
+              </w:rPr>
+              <w:t xml:space="preserve"> de </w:t>
+            </w:r>
+            <w:proofErr w:type="spellStart"/>
+            <w:r>
+              <w:rPr>
+                <w:color w:val="000000"/>
+              </w:rPr>
+              <w:t>incêndio</w:t>
+            </w:r>
+            <w:proofErr w:type="spellEnd"/>
           </w:p>
         </w:tc>
         <w:tc>
@@ -411,15 +439,15 @@
               <w:spacing w:line="480" w:lineRule="auto"/>
               <w:rPr>
                 <w:color w:val="000000"/>
-                <w:lang w:val="en-US"/>
-              </w:rPr>
-            </w:pPr>
-            <w:r>
-              <w:rPr>
-                <w:color w:val="000000"/>
-                <w:lang w:val="en-US"/>
-              </w:rPr>
-              <w:t>Monthly fire occurrence in pixel</w:t>
+                <w:lang w:val="pt-BR"/>
+              </w:rPr>
+            </w:pPr>
+            <w:r>
+              <w:rPr>
+                <w:color w:val="000000"/>
+                <w:lang w:val="pt-BR"/>
+              </w:rPr>
+              <w:t>Ocorrência mensal de incêndio em pixel</w:t>
             </w:r>
           </w:p>
         </w:tc>
@@ -443,13 +471,42 @@
                 <w:lang w:val="en-US"/>
               </w:rPr>
             </w:pPr>
-            <w:r>
-              <w:rPr>
-                <w:color w:val="000000"/>
-                <w:lang w:val="en-US"/>
-              </w:rPr>
-              <w:t>fire /no fire</w:t>
-            </w:r>
+            <w:proofErr w:type="spellStart"/>
+            <w:r>
+              <w:rPr>
+                <w:color w:val="000000"/>
+              </w:rPr>
+              <w:t>fogo</w:t>
+            </w:r>
+            <w:proofErr w:type="spellEnd"/>
+            <w:r>
+              <w:rPr>
+                <w:color w:val="000000"/>
+              </w:rPr>
+              <w:t xml:space="preserve"> / </w:t>
+            </w:r>
+            <w:proofErr w:type="spellStart"/>
+            <w:r>
+              <w:rPr>
+                <w:color w:val="000000"/>
+              </w:rPr>
+              <w:t>sem</w:t>
+            </w:r>
+            <w:proofErr w:type="spellEnd"/>
+            <w:r>
+              <w:rPr>
+                <w:color w:val="000000"/>
+              </w:rPr>
+              <w:t xml:space="preserve"> </w:t>
+            </w:r>
+            <w:proofErr w:type="spellStart"/>
+            <w:r>
+              <w:rPr>
+                <w:color w:val="000000"/>
+              </w:rPr>
+              <w:t>fogo</w:t>
+            </w:r>
+            <w:proofErr w:type="spellEnd"/>
           </w:p>
         </w:tc>
         <w:tc>
@@ -475,7 +532,6 @@
             <w:r>
               <w:rPr>
                 <w:color w:val="000000"/>
-                <w:lang w:val="en-US"/>
               </w:rPr>
               <w:t>1981-2018</w:t>
             </w:r>
@@ -504,7 +560,6 @@
             <w:r>
               <w:rPr>
                 <w:color w:val="000000"/>
-                <w:lang w:val="en-US"/>
               </w:rPr>
               <w:t>5 km</w:t>
             </w:r>
@@ -533,21 +588,18 @@
             <w:r>
               <w:rPr>
                 <w:color w:val="000000"/>
-                <w:lang w:val="en-US"/>
               </w:rPr>
               <w:fldChar w:fldCharType="begin"/>
             </w:r>
             <w:r>
               <w:rPr>
                 <w:color w:val="000000"/>
-                <w:lang w:val="en-US"/>
               </w:rPr>
               <w:instrText xml:space="preserve"> ADDIN EN.CITE &lt;EndNote&gt;&lt;Cite AuthorYear="1"&gt;&lt;Author&gt;Otón&lt;/Author&gt;&lt;Year&gt;2020&lt;/Year&gt;&lt;RecNum&gt;111&lt;/RecNum&gt;&lt;DisplayText&gt;Otón et al. (2020); Otón et al. (2019)&lt;/DisplayText&gt;&lt;record&gt;&lt;rec-number&gt;111&lt;/rec-number&gt;&lt;foreign-keys&gt;&lt;key app="EN" db-id="pax0zszv0eftrje505jpp0wjswtawaawwzrp" timestamp="1660621965"&gt;111&lt;/key&gt;&lt;/foreign-keys&gt;&lt;ref-type name="Report"&gt;27&lt;/ref-type&gt;&lt;contributors&gt;&lt;authors&gt;&lt;author&gt;Otón, G.&lt;/author&gt;&lt;author&gt;Pettinari, M. L.&lt;/author&gt;&lt;author&gt;Chuvieco, E.&lt;/author&gt;&lt;/authors&gt;&lt;/contributors&gt;&lt;titles&gt;&lt;title&gt;ESA CCI ECV Fire Disturbance: D3.3.4 Product User Guide - LTDR, version 1.1&lt;/title&gt;&lt;/titles&gt;&lt;dates&gt;&lt;year&gt;2020&lt;/year&gt;&lt;/dates&gt;&lt;urls&gt;&lt;related-urls&gt;&lt;url&gt;http://www.esa-firecci.org/documents&lt;/url&gt;&lt;/related-urls&gt;&lt;/urls&gt;&lt;/record&gt;&lt;/Cite&gt;&lt;Cite AuthorYear="1"&gt;&lt;Author&gt;Otón&lt;/Author&gt;&lt;Year&gt;2019&lt;/Year&gt;&lt;RecNum&gt;80&lt;/RecNum&gt;&lt;record&gt;&lt;rec-number&gt;80&lt;/rec-number&gt;&lt;foreign-keys&gt;&lt;key app="EN" db-id="pax0zszv0eftrje505jpp0wjswtawaawwzrp" timestamp="1660621965"&gt;80&lt;/key&gt;&lt;/foreign-keys&gt;&lt;ref-type name="Journal Article"&gt;17&lt;/ref-type&gt;&lt;contributors&gt;&lt;authors&gt;&lt;author&gt;Otón, Gonzalo&lt;/author&gt;&lt;author&gt;Ramo, Rubén&lt;/author&gt;&lt;author&gt;Lizundia-Loiola, Joshua&lt;/author&gt;&lt;author&gt;Chuvieco, Emilio&lt;/author&gt;&lt;/authors&gt;&lt;/contributors&gt;&lt;titles&gt;&lt;title&gt;Global detection of long-term (1982-2017) burned area with AVHRR-LTDR data&lt;/title&gt;&lt;secondary-title&gt;Remote Sensing&lt;/secondary-title&gt;&lt;/titles&gt;&lt;periodical&gt;&lt;full-title&gt;Remote Sensing&lt;/full-title&gt;&lt;/periodical&gt;&lt;volume&gt;11&lt;/volume&gt;&lt;number&gt;18&lt;/number&gt;&lt;keywords&gt;&lt;keyword&gt;AVHRR-LTDR&lt;/keyword&gt;&lt;keyword&gt;Algorithm&lt;/keyword&gt;&lt;keyword&gt;Burned area&lt;/keyword&gt;&lt;keyword&gt;FireCCILT10&lt;/keyword&gt;&lt;keyword&gt;Multitemporal&lt;/keyword&gt;&lt;keyword&gt;Random Forest&lt;/keyword&gt;&lt;keyword&gt;Remote sensing&lt;/keyword&gt;&lt;/keywords&gt;&lt;dates&gt;&lt;year&gt;2019&lt;/year&gt;&lt;/dates&gt;&lt;urls&gt;&lt;/urls&gt;&lt;electronic-resource-num&gt;10.3390/rs11182079&lt;/electronic-resource-num&gt;&lt;/record&gt;&lt;/Cite&gt;&lt;/EndNote&gt;</w:instrText>
             </w:r>
             <w:r>
               <w:rPr>
                 <w:color w:val="000000"/>
-                <w:lang w:val="en-US"/>
               </w:rPr>
               <w:fldChar w:fldCharType="separate"/>
             </w:r>
@@ -555,14 +607,12 @@
               <w:rPr>
                 <w:noProof/>
                 <w:color w:val="000000"/>
-                <w:lang w:val="en-US"/>
-              </w:rPr>
-              <w:t>Otón et al. (2020); Otón et al. (2019)</w:t>
-            </w:r>
-            <w:r>
-              <w:rPr>
-                <w:color w:val="000000"/>
-                <w:lang w:val="en-US"/>
+              </w:rPr>
+              <w:t>Otto e colaboradores (2020); (2019)</w:t>
+            </w:r>
+            <w:r>
+              <w:rPr>
+                <w:color w:val="000000"/>
               </w:rPr>
               <w:fldChar w:fldCharType="end"/>
             </w:r>
@@ -610,13 +660,28 @@
                 <w:lang w:val="en-US"/>
               </w:rPr>
             </w:pPr>
-            <w:r>
-              <w:rPr>
-                <w:color w:val="000000"/>
-                <w:lang w:val="en-US"/>
-              </w:rPr>
-              <w:t>Burned area</w:t>
-            </w:r>
+            <w:proofErr w:type="spellStart"/>
+            <w:r>
+              <w:rPr>
+                <w:color w:val="000000"/>
+              </w:rPr>
+              <w:t>Área</w:t>
+            </w:r>
+            <w:proofErr w:type="spellEnd"/>
+            <w:r>
+              <w:rPr>
+                <w:color w:val="000000"/>
+              </w:rPr>
+              <w:t xml:space="preserve"> </w:t>
+            </w:r>
+            <w:proofErr w:type="spellStart"/>
+            <w:r>
+              <w:rPr>
+                <w:color w:val="000000"/>
+              </w:rPr>
+              <w:t>queimada</w:t>
+            </w:r>
+            <w:proofErr w:type="spellEnd"/>
           </w:p>
         </w:tc>
         <w:tc>
@@ -633,29 +698,15 @@
               <w:spacing w:line="480" w:lineRule="auto"/>
               <w:rPr>
                 <w:color w:val="000000"/>
-                <w:lang w:val="en-US"/>
-              </w:rPr>
-            </w:pPr>
-            <w:r>
-              <w:rPr>
-                <w:color w:val="000000"/>
-                <w:lang w:val="en-US"/>
-              </w:rPr>
-              <w:t xml:space="preserve">Monthly </w:t>
-            </w:r>
-            <w:r>
-              <w:rPr>
-                <w:color w:val="000000"/>
-                <w:lang w:val="en-US"/>
-              </w:rPr>
-              <w:t>burned area</w:t>
-            </w:r>
-            <w:r>
-              <w:rPr>
-                <w:color w:val="000000"/>
-                <w:lang w:val="en-US"/>
-              </w:rPr>
-              <w:t xml:space="preserve"> in pixel</w:t>
+                <w:lang w:val="pt-BR"/>
+              </w:rPr>
+            </w:pPr>
+            <w:r>
+              <w:rPr>
+                <w:color w:val="000000"/>
+                <w:lang w:val="pt-BR"/>
+              </w:rPr>
+              <w:t>Área queimada mensalmente em pixel</w:t>
             </w:r>
           </w:p>
         </w:tc>
@@ -679,7 +730,6 @@
             <w:r>
               <w:rPr>
                 <w:color w:val="000000"/>
-                <w:lang w:val="en-US"/>
               </w:rPr>
               <w:t>m²</w:t>
             </w:r>
@@ -705,7 +755,6 @@
             <w:r>
               <w:rPr>
                 <w:color w:val="000000"/>
-                <w:lang w:val="en-US"/>
               </w:rPr>
               <w:t>1981-2018</w:t>
             </w:r>
@@ -731,7 +780,6 @@
             <w:r>
               <w:rPr>
                 <w:color w:val="000000"/>
-                <w:lang w:val="en-US"/>
               </w:rPr>
               <w:t>5 km</w:t>
             </w:r>
@@ -757,21 +805,18 @@
             <w:r>
               <w:rPr>
                 <w:color w:val="000000"/>
-                <w:lang w:val="en-US"/>
               </w:rPr>
               <w:fldChar w:fldCharType="begin"/>
             </w:r>
             <w:r>
               <w:rPr>
                 <w:color w:val="000000"/>
-                <w:lang w:val="en-US"/>
               </w:rPr>
               <w:instrText xml:space="preserve"> ADDIN EN.CITE &lt;EndNote&gt;&lt;Cite AuthorYear="1"&gt;&lt;Author&gt;Otón&lt;/Author&gt;&lt;Year&gt;2020&lt;/Year&gt;&lt;RecNum&gt;111&lt;/RecNum&gt;&lt;DisplayText&gt;Otón et al. (2020); Otón et al. (2019)&lt;/DisplayText&gt;&lt;record&gt;&lt;rec-number&gt;111&lt;/rec-number&gt;&lt;foreign-keys&gt;&lt;key app="EN" db-id="pax0zszv0eftrje505jpp0wjswtawaawwzrp" timestamp="1660621965"&gt;111&lt;/key&gt;&lt;/foreign-keys&gt;&lt;ref-type name="Report"&gt;27&lt;/ref-type&gt;&lt;contributors&gt;&lt;authors&gt;&lt;author&gt;Otón, G.&lt;/author&gt;&lt;author&gt;Pettinari, M. L.&lt;/author&gt;&lt;author&gt;Chuvieco, E.&lt;/author&gt;&lt;/authors&gt;&lt;/contributors&gt;&lt;titles&gt;&lt;title&gt;ESA CCI ECV Fire Disturbance: D3.3.4 Product User Guide - LTDR, version 1.1&lt;/title&gt;&lt;/titles&gt;&lt;dates&gt;&lt;year&gt;2020&lt;/year&gt;&lt;/dates&gt;&lt;urls&gt;&lt;related-urls&gt;&lt;url&gt;http://www.esa-firecci.org/documents&lt;/url&gt;&lt;/related-urls&gt;&lt;/urls&gt;&lt;/record&gt;&lt;/Cite&gt;&lt;Cite AuthorYear="1"&gt;&lt;Author&gt;Otón&lt;/Author&gt;&lt;Year&gt;2019&lt;/Year&gt;&lt;RecNum&gt;80&lt;/RecNum&gt;&lt;record&gt;&lt;rec-number&gt;80&lt;/rec-number&gt;&lt;foreign-keys&gt;&lt;key app="EN" db-id="pax0zszv0eftrje505jpp0wjswtawaawwzrp" timestamp="1660621965"&gt;80&lt;/key&gt;&lt;/foreign-keys&gt;&lt;ref-type name="Journal Article"&gt;17&lt;/ref-type&gt;&lt;contributors&gt;&lt;authors&gt;&lt;author&gt;Otón, Gonzalo&lt;/author&gt;&lt;author&gt;Ramo, Rubén&lt;/author&gt;&lt;author&gt;Lizundia-Loiola, Joshua&lt;/author&gt;&lt;author&gt;Chuvieco, Emilio&lt;/author&gt;&lt;/authors&gt;&lt;/contributors&gt;&lt;titles&gt;&lt;title&gt;Global detection of long-term (1982-2017) burned area with AVHRR-LTDR data&lt;/title&gt;&lt;secondary-title&gt;Remote Sensing&lt;/secondary-title&gt;&lt;/titles&gt;&lt;periodical&gt;&lt;full-title&gt;Remote Sensing&lt;/full-title&gt;&lt;/periodical&gt;&lt;volume&gt;11&lt;/volume&gt;&lt;number&gt;18&lt;/number&gt;&lt;keywords&gt;&lt;keyword&gt;AVHRR-LTDR&lt;/keyword&gt;&lt;keyword&gt;Algorithm&lt;/keyword&gt;&lt;keyword&gt;Burned area&lt;/keyword&gt;&lt;keyword&gt;FireCCILT10&lt;/keyword&gt;&lt;keyword&gt;Multitemporal&lt;/keyword&gt;&lt;keyword&gt;Random Forest&lt;/keyword&gt;&lt;keyword&gt;Remote sensing&lt;/keyword&gt;&lt;/keywords&gt;&lt;dates&gt;&lt;year&gt;2019&lt;/year&gt;&lt;/dates&gt;&lt;urls&gt;&lt;/urls&gt;&lt;electronic-resource-num&gt;10.3390/rs11182079&lt;/electronic-resource-num&gt;&lt;/record&gt;&lt;/Cite&gt;&lt;/EndNote&gt;</w:instrText>
             </w:r>
             <w:r>
               <w:rPr>
                 <w:color w:val="000000"/>
-                <w:lang w:val="en-US"/>
               </w:rPr>
               <w:fldChar w:fldCharType="separate"/>
             </w:r>
@@ -779,14 +824,12 @@
               <w:rPr>
                 <w:noProof/>
                 <w:color w:val="000000"/>
-                <w:lang w:val="en-US"/>
-              </w:rPr>
-              <w:t>Otón et al. (2020); Otón et al. (2019)</w:t>
-            </w:r>
-            <w:r>
-              <w:rPr>
-                <w:color w:val="000000"/>
-                <w:lang w:val="en-US"/>
+              </w:rPr>
+              <w:t>Otto e colaboradores (2020); (2019)</w:t>
+            </w:r>
+            <w:r>
+              <w:rPr>
+                <w:color w:val="000000"/>
               </w:rPr>
               <w:fldChar w:fldCharType="end"/>
             </w:r>
@@ -819,9 +862,8 @@
             <w:r>
               <w:rPr>
                 <w:color w:val="000000"/>
-                <w:lang w:val="en-US"/>
-              </w:rPr>
-              <w:t>Weather</w:t>
+              </w:rPr>
+              <w:t>Tempo</w:t>
             </w:r>
           </w:p>
         </w:tc>
@@ -842,13 +884,28 @@
                 <w:lang w:val="en-US"/>
               </w:rPr>
             </w:pPr>
-            <w:r>
-              <w:rPr>
-                <w:color w:val="000000"/>
-                <w:lang w:val="en-US"/>
-              </w:rPr>
-              <w:t>Air temperature</w:t>
-            </w:r>
+            <w:proofErr w:type="spellStart"/>
+            <w:r>
+              <w:rPr>
+                <w:color w:val="000000"/>
+              </w:rPr>
+              <w:t>Temperatura</w:t>
+            </w:r>
+            <w:proofErr w:type="spellEnd"/>
+            <w:r>
+              <w:rPr>
+                <w:color w:val="000000"/>
+              </w:rPr>
+              <w:t xml:space="preserve"> do </w:t>
+            </w:r>
+            <w:proofErr w:type="spellStart"/>
+            <w:r>
+              <w:rPr>
+                <w:color w:val="000000"/>
+              </w:rPr>
+              <w:t>ar</w:t>
+            </w:r>
+            <w:proofErr w:type="spellEnd"/>
           </w:p>
         </w:tc>
         <w:tc>
@@ -865,15 +922,15 @@
               <w:spacing w:line="480" w:lineRule="auto"/>
               <w:rPr>
                 <w:color w:val="000000"/>
-                <w:lang w:val="en-US"/>
-              </w:rPr>
-            </w:pPr>
-            <w:r>
-              <w:rPr>
-                <w:color w:val="000000"/>
-                <w:lang w:val="en-US"/>
-              </w:rPr>
-              <w:t>Monthly mean of air temperature at 2 m above the soil</w:t>
+                <w:lang w:val="pt-BR"/>
+              </w:rPr>
+            </w:pPr>
+            <w:r>
+              <w:rPr>
+                <w:color w:val="000000"/>
+                <w:lang w:val="pt-BR"/>
+              </w:rPr>
+              <w:t>Média mensal da temperatura do ar a 2 m acima do solo</w:t>
             </w:r>
           </w:p>
         </w:tc>
@@ -897,7 +954,6 @@
             <w:r>
               <w:rPr>
                 <w:color w:val="000000"/>
-                <w:lang w:val="en-US"/>
               </w:rPr>
               <w:t>°C</w:t>
             </w:r>
@@ -923,7 +979,6 @@
             <w:r>
               <w:rPr>
                 <w:color w:val="000000"/>
-                <w:lang w:val="en-US"/>
               </w:rPr>
               <w:t>1981-2020</w:t>
             </w:r>
@@ -949,7 +1004,6 @@
             <w:r>
               <w:rPr>
                 <w:color w:val="000000"/>
-                <w:lang w:val="en-US"/>
               </w:rPr>
               <w:t>9 km</w:t>
             </w:r>
@@ -975,21 +1029,18 @@
             <w:r>
               <w:rPr>
                 <w:color w:val="000000"/>
-                <w:lang w:val="en-US"/>
               </w:rPr>
               <w:fldChar w:fldCharType="begin"/>
             </w:r>
             <w:r>
               <w:rPr>
                 <w:color w:val="000000"/>
-                <w:lang w:val="en-US"/>
               </w:rPr>
               <w:instrText xml:space="preserve"> ADDIN EN.CITE &lt;EndNote&gt;&lt;Cite AuthorYear="1"&gt;&lt;Author&gt;Hersbach&lt;/Author&gt;&lt;Year&gt;2019&lt;/Year&gt;&lt;RecNum&gt;117&lt;/RecNum&gt;&lt;DisplayText&gt;Hersbach et al. (2019)&lt;/DisplayText&gt;&lt;record&gt;&lt;rec-number&gt;117&lt;/rec-number&gt;&lt;foreign-keys&gt;&lt;key app="EN" db-id="pax0zszv0eftrje505jpp0wjswtawaawwzrp" timestamp="1670951888"&gt;117&lt;/key&gt;&lt;/foreign-keys&gt;&lt;ref-type name="Dataset"&gt;59&lt;/ref-type&gt;&lt;contributors&gt;&lt;authors&gt;&lt;author&gt;Hersbach, H.&lt;/author&gt;&lt;author&gt;Bell, B.&lt;/author&gt;&lt;author&gt;Berrisford, P.&lt;/author&gt;&lt;author&gt;Biavati, G.&lt;/author&gt;&lt;author&gt;Horányi, A.&lt;/author&gt;&lt;author&gt;Muñoz Sabater, J.&lt;/author&gt;&lt;author&gt;Nicolas, J.&lt;/author&gt;&lt;author&gt;Peubey, C.&lt;/author&gt;&lt;author&gt;Radu, R.&lt;/author&gt;&lt;author&gt;Rozum, I.&lt;/author&gt;&lt;author&gt;Schepers, D.&lt;/author&gt;&lt;author&gt;Simmons, A.&lt;/author&gt;&lt;author&gt;Soci, C.&lt;/author&gt;&lt;author&gt;Dee, D.&lt;/author&gt;&lt;author&gt;Thépaut, J-N.&lt;/author&gt;&lt;/authors&gt;&lt;secondary-authors&gt;&lt;author&gt;Copernicus Climate Change Service (C3S) Climate Data Store (CDS)&lt;/author&gt;&lt;/secondary-authors&gt;&lt;/contributors&gt;&lt;titles&gt;&lt;title&gt;ERA5 monthly averaged data on single levels from 1959 to present&lt;/title&gt;&lt;/titles&gt;&lt;dates&gt;&lt;year&gt;2019&lt;/year&gt;&lt;pub-dates&gt;&lt;date&gt;18-Aug-2021&lt;/date&gt;&lt;/pub-dates&gt;&lt;/dates&gt;&lt;urls&gt;&lt;/urls&gt;&lt;electronic-resource-num&gt;10.24381/cds.f17050d7&lt;/electronic-resource-num&gt;&lt;/record&gt;&lt;/Cite&gt;&lt;/EndNote&gt;</w:instrText>
             </w:r>
             <w:r>
               <w:rPr>
                 <w:color w:val="000000"/>
-                <w:lang w:val="en-US"/>
               </w:rPr>
               <w:fldChar w:fldCharType="separate"/>
             </w:r>
@@ -997,14 +1048,12 @@
               <w:rPr>
                 <w:noProof/>
                 <w:color w:val="000000"/>
-                <w:lang w:val="en-US"/>
               </w:rPr>
               <w:t>Hersbach et al. (2019)</w:t>
             </w:r>
             <w:r>
               <w:rPr>
                 <w:color w:val="000000"/>
-                <w:lang w:val="en-US"/>
               </w:rPr>
               <w:fldChar w:fldCharType="end"/>
             </w:r>
@@ -1052,13 +1101,14 @@
                 <w:lang w:val="en-US"/>
               </w:rPr>
             </w:pPr>
-            <w:r>
-              <w:rPr>
-                <w:color w:val="000000"/>
-                <w:lang w:val="en-US"/>
-              </w:rPr>
-              <w:t>Precipitation</w:t>
-            </w:r>
+            <w:proofErr w:type="spellStart"/>
+            <w:r>
+              <w:rPr>
+                <w:color w:val="000000"/>
+              </w:rPr>
+              <w:t>Precipitação</w:t>
+            </w:r>
+            <w:proofErr w:type="spellEnd"/>
           </w:p>
         </w:tc>
         <w:tc>
@@ -1078,12 +1128,33 @@
                 <w:lang w:val="en-US"/>
               </w:rPr>
             </w:pPr>
-            <w:r>
-              <w:rPr>
-                <w:color w:val="000000"/>
-                <w:lang w:val="en-US"/>
-              </w:rPr>
-              <w:t>Monthly accumulated precipitation</w:t>
+            <w:proofErr w:type="spellStart"/>
+            <w:r>
+              <w:rPr>
+                <w:color w:val="000000"/>
+              </w:rPr>
+              <w:t>Precipitação</w:t>
+            </w:r>
+            <w:proofErr w:type="spellEnd"/>
+            <w:r>
+              <w:rPr>
+                <w:color w:val="000000"/>
+              </w:rPr>
+              <w:t xml:space="preserve"> </w:t>
+            </w:r>
+            <w:proofErr w:type="spellStart"/>
+            <w:r>
+              <w:rPr>
+                <w:color w:val="000000"/>
+              </w:rPr>
+              <w:t>acumulada</w:t>
+            </w:r>
+            <w:proofErr w:type="spellEnd"/>
+            <w:r>
+              <w:rPr>
+                <w:color w:val="000000"/>
+              </w:rPr>
+              <w:t xml:space="preserve"> mensal</w:t>
             </w:r>
           </w:p>
         </w:tc>
@@ -1107,7 +1178,6 @@
             <w:r>
               <w:rPr>
                 <w:color w:val="000000"/>
-                <w:lang w:val="en-US"/>
               </w:rPr>
               <w:t>m</w:t>
             </w:r>
@@ -1133,7 +1203,6 @@
             <w:r>
               <w:rPr>
                 <w:color w:val="000000"/>
-                <w:lang w:val="en-US"/>
               </w:rPr>
               <w:t>1981-2020</w:t>
             </w:r>
@@ -1159,7 +1228,6 @@
             <w:r>
               <w:rPr>
                 <w:color w:val="000000"/>
-                <w:lang w:val="en-US"/>
               </w:rPr>
               <w:t>9 km</w:t>
             </w:r>
@@ -1184,21 +1252,18 @@
             <w:r>
               <w:rPr>
                 <w:color w:val="000000"/>
-                <w:lang w:val="en-US"/>
               </w:rPr>
               <w:fldChar w:fldCharType="begin"/>
             </w:r>
             <w:r>
               <w:rPr>
                 <w:color w:val="000000"/>
-                <w:lang w:val="en-US"/>
               </w:rPr>
               <w:instrText xml:space="preserve"> ADDIN EN.CITE &lt;EndNote&gt;&lt;Cite AuthorYear="1"&gt;&lt;Author&gt;Hersbach&lt;/Author&gt;&lt;Year&gt;2019&lt;/Year&gt;&lt;RecNum&gt;117&lt;/RecNum&gt;&lt;DisplayText&gt;Hersbach et al. (2019)&lt;/DisplayText&gt;&lt;record&gt;&lt;rec-number&gt;117&lt;/rec-number&gt;&lt;foreign-keys&gt;&lt;key app="EN" db-id="pax0zszv0eftrje505jpp0wjswtawaawwzrp" timestamp="1670951888"&gt;117&lt;/key&gt;&lt;/foreign-keys&gt;&lt;ref-type name="Dataset"&gt;59&lt;/ref-type&gt;&lt;contributors&gt;&lt;authors&gt;&lt;author&gt;Hersbach, H.&lt;/author&gt;&lt;author&gt;Bell, B.&lt;/author&gt;&lt;author&gt;Berrisford, P.&lt;/author&gt;&lt;author&gt;Biavati, G.&lt;/author&gt;&lt;author&gt;Horányi, A.&lt;/author&gt;&lt;author&gt;Muñoz Sabater, J.&lt;/author&gt;&lt;author&gt;Nicolas, J.&lt;/author&gt;&lt;author&gt;Peubey, C.&lt;/author&gt;&lt;author&gt;Radu, R.&lt;/author&gt;&lt;author&gt;Rozum, I.&lt;/author&gt;&lt;author&gt;Schepers, D.&lt;/author&gt;&lt;author&gt;Simmons, A.&lt;/author&gt;&lt;author&gt;Soci, C.&lt;/author&gt;&lt;author&gt;Dee, D.&lt;/author&gt;&lt;author&gt;Thépaut, J-N.&lt;/author&gt;&lt;/authors&gt;&lt;secondary-authors&gt;&lt;author&gt;Copernicus Climate Change Service (C3S) Climate Data Store (CDS)&lt;/author&gt;&lt;/secondary-authors&gt;&lt;/contributors&gt;&lt;titles&gt;&lt;title&gt;ERA5 monthly averaged data on single levels from 1959 to present&lt;/title&gt;&lt;/titles&gt;&lt;dates&gt;&lt;year&gt;2019&lt;/year&gt;&lt;pub-dates&gt;&lt;date&gt;18-Aug-2021&lt;/date&gt;&lt;/pub-dates&gt;&lt;/dates&gt;&lt;urls&gt;&lt;/urls&gt;&lt;electronic-resource-num&gt;10.24381/cds.f17050d7&lt;/electronic-resource-num&gt;&lt;/record&gt;&lt;/Cite&gt;&lt;/EndNote&gt;</w:instrText>
             </w:r>
             <w:r>
               <w:rPr>
                 <w:color w:val="000000"/>
-                <w:lang w:val="en-US"/>
               </w:rPr>
               <w:fldChar w:fldCharType="separate"/>
             </w:r>
@@ -1206,14 +1271,12 @@
               <w:rPr>
                 <w:noProof/>
                 <w:color w:val="000000"/>
-                <w:lang w:val="en-US"/>
               </w:rPr>
               <w:t>Hersbach et al. (2019)</w:t>
             </w:r>
             <w:r>
               <w:rPr>
                 <w:color w:val="000000"/>
-                <w:lang w:val="en-US"/>
               </w:rPr>
               <w:fldChar w:fldCharType="end"/>
             </w:r>
@@ -1261,13 +1324,14 @@
                 <w:lang w:val="en-US"/>
               </w:rPr>
             </w:pPr>
-            <w:r>
-              <w:rPr>
-                <w:color w:val="000000"/>
-                <w:lang w:val="en-US"/>
-              </w:rPr>
-              <w:t>Insolation</w:t>
-            </w:r>
+            <w:proofErr w:type="spellStart"/>
+            <w:r>
+              <w:rPr>
+                <w:color w:val="000000"/>
+              </w:rPr>
+              <w:t>Insolação</w:t>
+            </w:r>
+            <w:proofErr w:type="spellEnd"/>
           </w:p>
         </w:tc>
         <w:tc>
@@ -1283,15 +1347,23 @@
               <w:spacing w:line="480" w:lineRule="auto"/>
               <w:rPr>
                 <w:color w:val="000000"/>
-                <w:lang w:val="en-US"/>
-              </w:rPr>
-            </w:pPr>
-            <w:r>
-              <w:rPr>
-                <w:color w:val="000000"/>
-                <w:lang w:val="en-US"/>
-              </w:rPr>
-              <w:t>Monthly accumulated surface solar radiation downwards. It is the amount of solar radiation reaching the surface of the Earth</w:t>
+                <w:lang w:val="pt-BR"/>
+              </w:rPr>
+            </w:pPr>
+            <w:r>
+              <w:rPr>
+                <w:color w:val="000000"/>
+                <w:lang w:val="pt-BR"/>
+              </w:rPr>
+              <w:t xml:space="preserve">Radiação solar superficial acumulada mensalmente para baixo. É a quantidade de </w:t>
+            </w:r>
+            <w:r>
+              <w:rPr>
+                <w:color w:val="000000"/>
+                <w:lang w:val="pt-BR"/>
+              </w:rPr>
+              <w:lastRenderedPageBreak/>
+              <w:t>radiação solar que atinge a superfície da Terra</w:t>
             </w:r>
           </w:p>
         </w:tc>
@@ -1315,8 +1387,8 @@
             <w:r>
               <w:rPr>
                 <w:color w:val="000000"/>
-                <w:lang w:val="en-US"/>
-              </w:rPr>
+              </w:rPr>
+              <w:lastRenderedPageBreak/>
               <w:t>J/m²</w:t>
             </w:r>
           </w:p>
@@ -1341,7 +1413,6 @@
             <w:r>
               <w:rPr>
                 <w:color w:val="000000"/>
-                <w:lang w:val="en-US"/>
               </w:rPr>
               <w:t>1981-2020</w:t>
             </w:r>
@@ -1367,7 +1438,6 @@
             <w:r>
               <w:rPr>
                 <w:color w:val="000000"/>
-                <w:lang w:val="en-US"/>
               </w:rPr>
               <w:t>9 km</w:t>
             </w:r>
@@ -1392,21 +1462,18 @@
             <w:r>
               <w:rPr>
                 <w:color w:val="000000"/>
-                <w:lang w:val="en-US"/>
               </w:rPr>
               <w:fldChar w:fldCharType="begin"/>
             </w:r>
             <w:r>
               <w:rPr>
                 <w:color w:val="000000"/>
-                <w:lang w:val="en-US"/>
               </w:rPr>
               <w:instrText xml:space="preserve"> ADDIN EN.CITE &lt;EndNote&gt;&lt;Cite AuthorYear="1"&gt;&lt;Author&gt;Hersbach&lt;/Author&gt;&lt;Year&gt;2019&lt;/Year&gt;&lt;RecNum&gt;117&lt;/RecNum&gt;&lt;DisplayText&gt;Hersbach et al. (2019)&lt;/DisplayText&gt;&lt;record&gt;&lt;rec-number&gt;117&lt;/rec-number&gt;&lt;foreign-keys&gt;&lt;key app="EN" db-id="pax0zszv0eftrje505jpp0wjswtawaawwzrp" timestamp="1670951888"&gt;117&lt;/key&gt;&lt;/foreign-keys&gt;&lt;ref-type name="Dataset"&gt;59&lt;/ref-type&gt;&lt;contributors&gt;&lt;authors&gt;&lt;author&gt;Hersbach, H.&lt;/author&gt;&lt;author&gt;Bell, B.&lt;/author&gt;&lt;author&gt;Berrisford, P.&lt;/author&gt;&lt;author&gt;Biavati, G.&lt;/author&gt;&lt;author&gt;Horányi, A.&lt;/author&gt;&lt;author&gt;Muñoz Sabater, J.&lt;/author&gt;&lt;author&gt;Nicolas, J.&lt;/author&gt;&lt;author&gt;Peubey, C.&lt;/author&gt;&lt;author&gt;Radu, R.&lt;/author&gt;&lt;author&gt;Rozum, I.&lt;/author&gt;&lt;author&gt;Schepers, D.&lt;/author&gt;&lt;author&gt;Simmons, A.&lt;/author&gt;&lt;author&gt;Soci, C.&lt;/author&gt;&lt;author&gt;Dee, D.&lt;/author&gt;&lt;author&gt;Thépaut, J-N.&lt;/author&gt;&lt;/authors&gt;&lt;secondary-authors&gt;&lt;author&gt;Copernicus Climate Change Service (C3S) Climate Data Store (CDS)&lt;/author&gt;&lt;/secondary-authors&gt;&lt;/contributors&gt;&lt;titles&gt;&lt;title&gt;ERA5 monthly averaged data on single levels from 1959 to present&lt;/title&gt;&lt;/titles&gt;&lt;dates&gt;&lt;year&gt;2019&lt;/year&gt;&lt;pub-dates&gt;&lt;date&gt;18-Aug-2021&lt;/date&gt;&lt;/pub-dates&gt;&lt;/dates&gt;&lt;urls&gt;&lt;/urls&gt;&lt;electronic-resource-num&gt;10.24381/cds.f17050d7&lt;/electronic-resource-num&gt;&lt;/record&gt;&lt;/Cite&gt;&lt;/EndNote&gt;</w:instrText>
             </w:r>
             <w:r>
               <w:rPr>
                 <w:color w:val="000000"/>
-                <w:lang w:val="en-US"/>
               </w:rPr>
               <w:fldChar w:fldCharType="separate"/>
             </w:r>
@@ -1414,14 +1481,12 @@
               <w:rPr>
                 <w:noProof/>
                 <w:color w:val="000000"/>
-                <w:lang w:val="en-US"/>
               </w:rPr>
               <w:t>Hersbach et al. (2019)</w:t>
             </w:r>
             <w:r>
               <w:rPr>
                 <w:color w:val="000000"/>
-                <w:lang w:val="en-US"/>
               </w:rPr>
               <w:fldChar w:fldCharType="end"/>
             </w:r>
@@ -1469,12 +1534,33 @@
                 <w:lang w:val="en-US"/>
               </w:rPr>
             </w:pPr>
-            <w:r>
-              <w:rPr>
-                <w:color w:val="000000"/>
-                <w:lang w:val="en-US"/>
-              </w:rPr>
-              <w:t>Volumetric soil water</w:t>
+            <w:proofErr w:type="spellStart"/>
+            <w:r>
+              <w:rPr>
+                <w:color w:val="000000"/>
+              </w:rPr>
+              <w:t>Água</w:t>
+            </w:r>
+            <w:proofErr w:type="spellEnd"/>
+            <w:r>
+              <w:rPr>
+                <w:color w:val="000000"/>
+              </w:rPr>
+              <w:t xml:space="preserve"> </w:t>
+            </w:r>
+            <w:proofErr w:type="spellStart"/>
+            <w:r>
+              <w:rPr>
+                <w:color w:val="000000"/>
+              </w:rPr>
+              <w:t>volumétrica</w:t>
+            </w:r>
+            <w:proofErr w:type="spellEnd"/>
+            <w:r>
+              <w:rPr>
+                <w:color w:val="000000"/>
+              </w:rPr>
+              <w:t xml:space="preserve"> do solo</w:t>
             </w:r>
           </w:p>
         </w:tc>
@@ -1491,15 +1577,15 @@
               <w:spacing w:line="480" w:lineRule="auto"/>
               <w:rPr>
                 <w:color w:val="000000"/>
-                <w:lang w:val="en-US"/>
-              </w:rPr>
-            </w:pPr>
-            <w:r>
-              <w:rPr>
-                <w:color w:val="000000"/>
-                <w:lang w:val="en-US"/>
-              </w:rPr>
-              <w:t>Monthly volume of water in soil layer between 0 and 7 cm. The volumetric soil water is associated with the soil texture (or classification), soil depth, and the underlying groundwater level</w:t>
+                <w:lang w:val="pt-BR"/>
+              </w:rPr>
+            </w:pPr>
+            <w:r>
+              <w:rPr>
+                <w:color w:val="000000"/>
+                <w:lang w:val="pt-BR"/>
+              </w:rPr>
+              <w:t>Volume mensal de água na camada do solo entre 0 e 7 cm. A água volumétrica do solo está associada à textura (ou classificação) do solo, à profundidade do solo e ao nível de água subterrânea subjacente</w:t>
             </w:r>
           </w:p>
         </w:tc>
@@ -1523,7 +1609,6 @@
             <w:r>
               <w:rPr>
                 <w:color w:val="000000"/>
-                <w:lang w:val="en-US"/>
               </w:rPr>
               <w:t>m³/m³</w:t>
             </w:r>
@@ -1549,7 +1634,6 @@
             <w:r>
               <w:rPr>
                 <w:color w:val="000000"/>
-                <w:lang w:val="en-US"/>
               </w:rPr>
               <w:t>1981-2020</w:t>
             </w:r>
@@ -1575,7 +1659,6 @@
             <w:r>
               <w:rPr>
                 <w:color w:val="000000"/>
-                <w:lang w:val="en-US"/>
               </w:rPr>
               <w:t>9 km</w:t>
             </w:r>
@@ -1600,21 +1683,18 @@
             <w:r>
               <w:rPr>
                 <w:color w:val="000000"/>
-                <w:lang w:val="en-US"/>
               </w:rPr>
               <w:fldChar w:fldCharType="begin"/>
             </w:r>
             <w:r>
               <w:rPr>
                 <w:color w:val="000000"/>
-                <w:lang w:val="en-US"/>
               </w:rPr>
               <w:instrText xml:space="preserve"> ADDIN EN.CITE &lt;EndNote&gt;&lt;Cite AuthorYear="1"&gt;&lt;Author&gt;Hersbach&lt;/Author&gt;&lt;Year&gt;2019&lt;/Year&gt;&lt;RecNum&gt;117&lt;/RecNum&gt;&lt;DisplayText&gt;Hersbach et al. (2019)&lt;/DisplayText&gt;&lt;record&gt;&lt;rec-number&gt;117&lt;/rec-number&gt;&lt;foreign-keys&gt;&lt;key app="EN" db-id="pax0zszv0eftrje505jpp0wjswtawaawwzrp" timestamp="1670951888"&gt;117&lt;/key&gt;&lt;/foreign-keys&gt;&lt;ref-type name="Dataset"&gt;59&lt;/ref-type&gt;&lt;contributors&gt;&lt;authors&gt;&lt;author&gt;Hersbach, H.&lt;/author&gt;&lt;author&gt;Bell, B.&lt;/author&gt;&lt;author&gt;Berrisford, P.&lt;/author&gt;&lt;author&gt;Biavati, G.&lt;/author&gt;&lt;author&gt;Horányi, A.&lt;/author&gt;&lt;author&gt;Muñoz Sabater, J.&lt;/author&gt;&lt;author&gt;Nicolas, J.&lt;/author&gt;&lt;author&gt;Peubey, C.&lt;/author&gt;&lt;author&gt;Radu, R.&lt;/author&gt;&lt;author&gt;Rozum, I.&lt;/author&gt;&lt;author&gt;Schepers, D.&lt;/author&gt;&lt;author&gt;Simmons, A.&lt;/author&gt;&lt;author&gt;Soci, C.&lt;/author&gt;&lt;author&gt;Dee, D.&lt;/author&gt;&lt;author&gt;Thépaut, J-N.&lt;/author&gt;&lt;/authors&gt;&lt;secondary-authors&gt;&lt;author&gt;Copernicus Climate Change Service (C3S) Climate Data Store (CDS)&lt;/author&gt;&lt;/secondary-authors&gt;&lt;/contributors&gt;&lt;titles&gt;&lt;title&gt;ERA5 monthly averaged data on single levels from 1959 to present&lt;/title&gt;&lt;/titles&gt;&lt;dates&gt;&lt;year&gt;2019&lt;/year&gt;&lt;pub-dates&gt;&lt;date&gt;18-Aug-2021&lt;/date&gt;&lt;/pub-dates&gt;&lt;/dates&gt;&lt;urls&gt;&lt;/urls&gt;&lt;electronic-resource-num&gt;10.24381/cds.f17050d7&lt;/electronic-resource-num&gt;&lt;/record&gt;&lt;/Cite&gt;&lt;/EndNote&gt;</w:instrText>
             </w:r>
             <w:r>
               <w:rPr>
                 <w:color w:val="000000"/>
-                <w:lang w:val="en-US"/>
               </w:rPr>
               <w:fldChar w:fldCharType="separate"/>
             </w:r>
@@ -1622,14 +1702,12 @@
               <w:rPr>
                 <w:noProof/>
                 <w:color w:val="000000"/>
-                <w:lang w:val="en-US"/>
               </w:rPr>
               <w:t>Hersbach et al. (2019)</w:t>
             </w:r>
             <w:r>
               <w:rPr>
                 <w:color w:val="000000"/>
-                <w:lang w:val="en-US"/>
               </w:rPr>
               <w:fldChar w:fldCharType="end"/>
             </w:r>
@@ -1677,13 +1755,42 @@
                 <w:lang w:val="en-US"/>
               </w:rPr>
             </w:pPr>
-            <w:r>
-              <w:rPr>
-                <w:color w:val="000000"/>
-                <w:lang w:val="en-US"/>
-              </w:rPr>
-              <w:t>Relative humidity</w:t>
-            </w:r>
+            <w:proofErr w:type="spellStart"/>
+            <w:r>
+              <w:rPr>
+                <w:color w:val="000000"/>
+              </w:rPr>
+              <w:t>Umidade</w:t>
+            </w:r>
+            <w:proofErr w:type="spellEnd"/>
+            <w:r>
+              <w:rPr>
+                <w:color w:val="000000"/>
+              </w:rPr>
+              <w:t xml:space="preserve"> </w:t>
+            </w:r>
+            <w:proofErr w:type="spellStart"/>
+            <w:r>
+              <w:rPr>
+                <w:color w:val="000000"/>
+              </w:rPr>
+              <w:t>relativa</w:t>
+            </w:r>
+            <w:proofErr w:type="spellEnd"/>
+            <w:r>
+              <w:rPr>
+                <w:color w:val="000000"/>
+              </w:rPr>
+              <w:t xml:space="preserve"> do </w:t>
+            </w:r>
+            <w:proofErr w:type="spellStart"/>
+            <w:r>
+              <w:rPr>
+                <w:color w:val="000000"/>
+              </w:rPr>
+              <w:t>ar</w:t>
+            </w:r>
+            <w:proofErr w:type="spellEnd"/>
           </w:p>
         </w:tc>
         <w:tc>
@@ -1699,15 +1806,15 @@
               <w:spacing w:line="480" w:lineRule="auto"/>
               <w:rPr>
                 <w:color w:val="000000"/>
-                <w:lang w:val="en-US"/>
-              </w:rPr>
-            </w:pPr>
-            <w:r>
-              <w:rPr>
-                <w:color w:val="000000"/>
-                <w:lang w:val="en-US"/>
-              </w:rPr>
-              <w:t>Monthly mean of water vapor pressure as a percentage of the value at which the air becomes saturated</w:t>
+                <w:lang w:val="pt-BR"/>
+              </w:rPr>
+            </w:pPr>
+            <w:r>
+              <w:rPr>
+                <w:color w:val="000000"/>
+                <w:lang w:val="pt-BR"/>
+              </w:rPr>
+              <w:t>Média mensal da pressão de vapor de água em percentagem do valor em que o ar se torna saturado</w:t>
             </w:r>
           </w:p>
         </w:tc>
@@ -1731,7 +1838,6 @@
             <w:r>
               <w:rPr>
                 <w:color w:val="000000"/>
-                <w:lang w:val="en-US"/>
               </w:rPr>
               <w:t>%</w:t>
             </w:r>
@@ -1757,7 +1863,6 @@
             <w:r>
               <w:rPr>
                 <w:color w:val="000000"/>
-                <w:lang w:val="en-US"/>
               </w:rPr>
               <w:t>1981-2020</w:t>
             </w:r>
@@ -1783,7 +1888,6 @@
             <w:r>
               <w:rPr>
                 <w:color w:val="000000"/>
-                <w:lang w:val="en-US"/>
               </w:rPr>
               <w:t>9 km</w:t>
             </w:r>
@@ -1808,21 +1912,18 @@
             <w:r>
               <w:rPr>
                 <w:color w:val="000000"/>
-                <w:lang w:val="en-US"/>
               </w:rPr>
               <w:fldChar w:fldCharType="begin"/>
             </w:r>
             <w:r>
               <w:rPr>
                 <w:color w:val="000000"/>
-                <w:lang w:val="en-US"/>
               </w:rPr>
               <w:instrText xml:space="preserve"> ADDIN EN.CITE &lt;EndNote&gt;&lt;Cite AuthorYear="1"&gt;&lt;Author&gt;Hersbach&lt;/Author&gt;&lt;Year&gt;2019&lt;/Year&gt;&lt;RecNum&gt;117&lt;/RecNum&gt;&lt;DisplayText&gt;Hersbach et al. (2019)&lt;/DisplayText&gt;&lt;record&gt;&lt;rec-number&gt;117&lt;/rec-number&gt;&lt;foreign-keys&gt;&lt;key app="EN" db-id="pax0zszv0eftrje505jpp0wjswtawaawwzrp" timestamp="1670951888"&gt;117&lt;/key&gt;&lt;/foreign-keys&gt;&lt;ref-type name="Dataset"&gt;59&lt;/ref-type&gt;&lt;contributors&gt;&lt;authors&gt;&lt;author&gt;Hersbach, H.&lt;/author&gt;&lt;author&gt;Bell, B.&lt;/author&gt;&lt;author&gt;Berrisford, P.&lt;/author&gt;&lt;author&gt;Biavati, G.&lt;/author&gt;&lt;author&gt;Horányi, A.&lt;/author&gt;&lt;author&gt;Muñoz Sabater, J.&lt;/author&gt;&lt;author&gt;Nicolas, J.&lt;/author&gt;&lt;author&gt;Peubey, C.&lt;/author&gt;&lt;author&gt;Radu, R.&lt;/author&gt;&lt;author&gt;Rozum, I.&lt;/author&gt;&lt;author&gt;Schepers, D.&lt;/author&gt;&lt;author&gt;Simmons, A.&lt;/author&gt;&lt;author&gt;Soci, C.&lt;/author&gt;&lt;author&gt;Dee, D.&lt;/author&gt;&lt;author&gt;Thépaut, J-N.&lt;/author&gt;&lt;/authors&gt;&lt;secondary-authors&gt;&lt;author&gt;Copernicus Climate Change Service (C3S) Climate Data Store (CDS)&lt;/author&gt;&lt;/secondary-authors&gt;&lt;/contributors&gt;&lt;titles&gt;&lt;title&gt;ERA5 monthly averaged data on single levels from 1959 to present&lt;/title&gt;&lt;/titles&gt;&lt;dates&gt;&lt;year&gt;2019&lt;/year&gt;&lt;pub-dates&gt;&lt;date&gt;18-Aug-2021&lt;/date&gt;&lt;/pub-dates&gt;&lt;/dates&gt;&lt;urls&gt;&lt;/urls&gt;&lt;electronic-resource-num&gt;10.24381/cds.f17050d7&lt;/electronic-resource-num&gt;&lt;/record&gt;&lt;/Cite&gt;&lt;/EndNote&gt;</w:instrText>
             </w:r>
             <w:r>
               <w:rPr>
                 <w:color w:val="000000"/>
-                <w:lang w:val="en-US"/>
               </w:rPr>
               <w:fldChar w:fldCharType="separate"/>
             </w:r>
@@ -1830,14 +1931,12 @@
               <w:rPr>
                 <w:noProof/>
                 <w:color w:val="000000"/>
-                <w:lang w:val="en-US"/>
               </w:rPr>
               <w:t>Hersbach et al. (2019)</w:t>
             </w:r>
             <w:r>
               <w:rPr>
                 <w:color w:val="000000"/>
-                <w:lang w:val="en-US"/>
               </w:rPr>
               <w:fldChar w:fldCharType="end"/>
             </w:r>
@@ -1885,12 +1984,19 @@
                 <w:lang w:val="en-US"/>
               </w:rPr>
             </w:pPr>
-            <w:r>
-              <w:rPr>
-                <w:color w:val="000000"/>
-                <w:lang w:val="en-US"/>
-              </w:rPr>
-              <w:t>Total evaporation</w:t>
+            <w:proofErr w:type="spellStart"/>
+            <w:r>
+              <w:rPr>
+                <w:color w:val="000000"/>
+              </w:rPr>
+              <w:t>Evaporação</w:t>
+            </w:r>
+            <w:proofErr w:type="spellEnd"/>
+            <w:r>
+              <w:rPr>
+                <w:color w:val="000000"/>
+              </w:rPr>
+              <w:t xml:space="preserve"> total</w:t>
             </w:r>
           </w:p>
         </w:tc>
@@ -1913,10 +2019,116 @@
             <w:r>
               <w:rPr>
                 <w:color w:val="000000"/>
-                <w:lang w:val="en-US"/>
-              </w:rPr>
-              <w:t>Monthly accumulated amount of water evaporated from the Earth’s surface, including a simplified representation of transpiration (from vegetation), into vapor in the air. Negative values indicate evaporation, and positive values indicate condensation</w:t>
-            </w:r>
+                <w:lang w:val="pt-BR"/>
+              </w:rPr>
+              <w:t xml:space="preserve">A quantidade acumulada mensal de água evaporada da superfície da Terra, incluindo uma representação simplificada da transpiração (da vegetação), em vapor no ar. </w:t>
+            </w:r>
+            <w:proofErr w:type="spellStart"/>
+            <w:r>
+              <w:rPr>
+                <w:color w:val="000000"/>
+              </w:rPr>
+              <w:t>Valores</w:t>
+            </w:r>
+            <w:proofErr w:type="spellEnd"/>
+            <w:r>
+              <w:rPr>
+                <w:color w:val="000000"/>
+              </w:rPr>
+              <w:t xml:space="preserve"> </w:t>
+            </w:r>
+            <w:proofErr w:type="spellStart"/>
+            <w:r>
+              <w:rPr>
+                <w:color w:val="000000"/>
+              </w:rPr>
+              <w:t>negativos</w:t>
+            </w:r>
+            <w:proofErr w:type="spellEnd"/>
+            <w:r>
+              <w:rPr>
+                <w:color w:val="000000"/>
+              </w:rPr>
+              <w:t xml:space="preserve"> </w:t>
+            </w:r>
+            <w:proofErr w:type="spellStart"/>
+            <w:r>
+              <w:rPr>
+                <w:color w:val="000000"/>
+              </w:rPr>
+              <w:t>indicam</w:t>
+            </w:r>
+            <w:proofErr w:type="spellEnd"/>
+            <w:r>
+              <w:rPr>
+                <w:color w:val="000000"/>
+              </w:rPr>
+              <w:t xml:space="preserve"> </w:t>
+            </w:r>
+            <w:proofErr w:type="spellStart"/>
+            <w:r>
+              <w:rPr>
+                <w:color w:val="000000"/>
+              </w:rPr>
+              <w:t>evaporação</w:t>
+            </w:r>
+            <w:proofErr w:type="spellEnd"/>
+            <w:r>
+              <w:rPr>
+                <w:color w:val="000000"/>
+              </w:rPr>
+              <w:t xml:space="preserve"> e </w:t>
+            </w:r>
+            <w:proofErr w:type="spellStart"/>
+            <w:r>
+              <w:rPr>
+                <w:color w:val="000000"/>
+              </w:rPr>
+              <w:t>valores</w:t>
+            </w:r>
+            <w:proofErr w:type="spellEnd"/>
+            <w:r>
+              <w:rPr>
+                <w:color w:val="000000"/>
+              </w:rPr>
+              <w:t xml:space="preserve"> </w:t>
+            </w:r>
+            <w:proofErr w:type="spellStart"/>
+            <w:r>
+              <w:rPr>
+                <w:color w:val="000000"/>
+              </w:rPr>
+              <w:t>positivos</w:t>
+            </w:r>
+            <w:proofErr w:type="spellEnd"/>
+            <w:r>
+              <w:rPr>
+                <w:color w:val="000000"/>
+              </w:rPr>
+              <w:t xml:space="preserve"> </w:t>
+            </w:r>
+            <w:proofErr w:type="spellStart"/>
+            <w:r>
+              <w:rPr>
+                <w:color w:val="000000"/>
+              </w:rPr>
+              <w:t>indicam</w:t>
+            </w:r>
+            <w:proofErr w:type="spellEnd"/>
+            <w:r>
+              <w:rPr>
+                <w:color w:val="000000"/>
+              </w:rPr>
+              <w:t xml:space="preserve"> </w:t>
+            </w:r>
+            <w:proofErr w:type="spellStart"/>
+            <w:r>
+              <w:rPr>
+                <w:color w:val="000000"/>
+              </w:rPr>
+              <w:t>condensação</w:t>
+            </w:r>
+            <w:proofErr w:type="spellEnd"/>
           </w:p>
         </w:tc>
         <w:tc>
@@ -1939,7 +2151,6 @@
             <w:r>
               <w:rPr>
                 <w:color w:val="000000"/>
-                <w:lang w:val="en-US"/>
               </w:rPr>
               <w:t>m</w:t>
             </w:r>
@@ -1965,7 +2176,6 @@
             <w:r>
               <w:rPr>
                 <w:color w:val="000000"/>
-                <w:lang w:val="en-US"/>
               </w:rPr>
               <w:t>1981-2020</w:t>
             </w:r>
@@ -1991,7 +2201,6 @@
             <w:r>
               <w:rPr>
                 <w:color w:val="000000"/>
-                <w:lang w:val="en-US"/>
               </w:rPr>
               <w:t>9 km</w:t>
             </w:r>
@@ -2016,21 +2225,18 @@
             <w:r>
               <w:rPr>
                 <w:color w:val="000000"/>
-                <w:lang w:val="en-US"/>
               </w:rPr>
               <w:fldChar w:fldCharType="begin"/>
             </w:r>
             <w:r>
               <w:rPr>
                 <w:color w:val="000000"/>
-                <w:lang w:val="en-US"/>
               </w:rPr>
               <w:instrText xml:space="preserve"> ADDIN EN.CITE &lt;EndNote&gt;&lt;Cite AuthorYear="1"&gt;&lt;Author&gt;Hersbach&lt;/Author&gt;&lt;Year&gt;2019&lt;/Year&gt;&lt;RecNum&gt;117&lt;/RecNum&gt;&lt;DisplayText&gt;Hersbach et al. (2019)&lt;/DisplayText&gt;&lt;record&gt;&lt;rec-number&gt;117&lt;/rec-number&gt;&lt;foreign-keys&gt;&lt;key app="EN" db-id="pax0zszv0eftrje505jpp0wjswtawaawwzrp" timestamp="1670951888"&gt;117&lt;/key&gt;&lt;/foreign-keys&gt;&lt;ref-type name="Dataset"&gt;59&lt;/ref-type&gt;&lt;contributors&gt;&lt;authors&gt;&lt;author&gt;Hersbach, H.&lt;/author&gt;&lt;author&gt;Bell, B.&lt;/author&gt;&lt;author&gt;Berrisford, P.&lt;/author&gt;&lt;author&gt;Biavati, G.&lt;/author&gt;&lt;author&gt;Horányi, A.&lt;/author&gt;&lt;author&gt;Muñoz Sabater, J.&lt;/author&gt;&lt;author&gt;Nicolas, J.&lt;/author&gt;&lt;author&gt;Peubey, C.&lt;/author&gt;&lt;author&gt;Radu, R.&lt;/author&gt;&lt;author&gt;Rozum, I.&lt;/author&gt;&lt;author&gt;Schepers, D.&lt;/author&gt;&lt;author&gt;Simmons, A.&lt;/author&gt;&lt;author&gt;Soci, C.&lt;/author&gt;&lt;author&gt;Dee, D.&lt;/author&gt;&lt;author&gt;Thépaut, J-N.&lt;/author&gt;&lt;/authors&gt;&lt;secondary-authors&gt;&lt;author&gt;Copernicus Climate Change Service (C3S) Climate Data Store (CDS)&lt;/author&gt;&lt;/secondary-authors&gt;&lt;/contributors&gt;&lt;titles&gt;&lt;title&gt;ERA5 monthly averaged data on single levels from 1959 to present&lt;/title&gt;&lt;/titles&gt;&lt;dates&gt;&lt;year&gt;2019&lt;/year&gt;&lt;pub-dates&gt;&lt;date&gt;18-Aug-2021&lt;/date&gt;&lt;/pub-dates&gt;&lt;/dates&gt;&lt;urls&gt;&lt;/urls&gt;&lt;electronic-resource-num&gt;10.24381/cds.f17050d7&lt;/electronic-resource-num&gt;&lt;/record&gt;&lt;/Cite&gt;&lt;/EndNote&gt;</w:instrText>
             </w:r>
             <w:r>
               <w:rPr>
                 <w:color w:val="000000"/>
-                <w:lang w:val="en-US"/>
               </w:rPr>
               <w:fldChar w:fldCharType="separate"/>
             </w:r>
@@ -2038,14 +2244,12 @@
               <w:rPr>
                 <w:noProof/>
                 <w:color w:val="000000"/>
-                <w:lang w:val="en-US"/>
               </w:rPr>
               <w:t>Hersbach et al. (2019)</w:t>
             </w:r>
             <w:r>
               <w:rPr>
                 <w:color w:val="000000"/>
-                <w:lang w:val="en-US"/>
               </w:rPr>
               <w:fldChar w:fldCharType="end"/>
             </w:r>
@@ -2093,13 +2297,28 @@
                 <w:lang w:val="en-US"/>
               </w:rPr>
             </w:pPr>
-            <w:r>
-              <w:rPr>
-                <w:color w:val="000000"/>
-                <w:lang w:val="en-US"/>
-              </w:rPr>
-              <w:t>Potential evaporation</w:t>
-            </w:r>
+            <w:proofErr w:type="spellStart"/>
+            <w:r>
+              <w:rPr>
+                <w:color w:val="000000"/>
+              </w:rPr>
+              <w:t>Evaporação</w:t>
+            </w:r>
+            <w:proofErr w:type="spellEnd"/>
+            <w:r>
+              <w:rPr>
+                <w:color w:val="000000"/>
+              </w:rPr>
+              <w:t xml:space="preserve"> </w:t>
+            </w:r>
+            <w:proofErr w:type="spellStart"/>
+            <w:r>
+              <w:rPr>
+                <w:color w:val="000000"/>
+              </w:rPr>
+              <w:t>potencial</w:t>
+            </w:r>
+            <w:proofErr w:type="spellEnd"/>
           </w:p>
         </w:tc>
         <w:tc>
@@ -2121,10 +2340,116 @@
             <w:r>
               <w:rPr>
                 <w:color w:val="000000"/>
-                <w:lang w:val="en-US"/>
-              </w:rPr>
-              <w:t>Monthly accumulated amount of water computed for agricultural land as if it is well watered and assuming that the atmosphere is not affected by this artificial surface condition. Negative values indicate evaporation, and positive values indicate condensation</w:t>
-            </w:r>
+                <w:lang w:val="pt-BR"/>
+              </w:rPr>
+              <w:t xml:space="preserve">Quantidade acumulada mensal de água calculada para terras agrícolas como se estivesse bem regada e supondo que a atmosfera não é afetada por essa condição de superfície artificial. </w:t>
+            </w:r>
+            <w:proofErr w:type="spellStart"/>
+            <w:r>
+              <w:rPr>
+                <w:color w:val="000000"/>
+              </w:rPr>
+              <w:t>Valores</w:t>
+            </w:r>
+            <w:proofErr w:type="spellEnd"/>
+            <w:r>
+              <w:rPr>
+                <w:color w:val="000000"/>
+              </w:rPr>
+              <w:t xml:space="preserve"> </w:t>
+            </w:r>
+            <w:proofErr w:type="spellStart"/>
+            <w:r>
+              <w:rPr>
+                <w:color w:val="000000"/>
+              </w:rPr>
+              <w:t>negativos</w:t>
+            </w:r>
+            <w:proofErr w:type="spellEnd"/>
+            <w:r>
+              <w:rPr>
+                <w:color w:val="000000"/>
+              </w:rPr>
+              <w:t xml:space="preserve"> </w:t>
+            </w:r>
+            <w:proofErr w:type="spellStart"/>
+            <w:r>
+              <w:rPr>
+                <w:color w:val="000000"/>
+              </w:rPr>
+              <w:t>indicam</w:t>
+            </w:r>
+            <w:proofErr w:type="spellEnd"/>
+            <w:r>
+              <w:rPr>
+                <w:color w:val="000000"/>
+              </w:rPr>
+              <w:t xml:space="preserve"> </w:t>
+            </w:r>
+            <w:proofErr w:type="spellStart"/>
+            <w:r>
+              <w:rPr>
+                <w:color w:val="000000"/>
+              </w:rPr>
+              <w:t>evaporação</w:t>
+            </w:r>
+            <w:proofErr w:type="spellEnd"/>
+            <w:r>
+              <w:rPr>
+                <w:color w:val="000000"/>
+              </w:rPr>
+              <w:t xml:space="preserve"> e </w:t>
+            </w:r>
+            <w:proofErr w:type="spellStart"/>
+            <w:r>
+              <w:rPr>
+                <w:color w:val="000000"/>
+              </w:rPr>
+              <w:t>valores</w:t>
+            </w:r>
+            <w:proofErr w:type="spellEnd"/>
+            <w:r>
+              <w:rPr>
+                <w:color w:val="000000"/>
+              </w:rPr>
+              <w:t xml:space="preserve"> </w:t>
+            </w:r>
+            <w:proofErr w:type="spellStart"/>
+            <w:r>
+              <w:rPr>
+                <w:color w:val="000000"/>
+              </w:rPr>
+              <w:t>positivos</w:t>
+            </w:r>
+            <w:proofErr w:type="spellEnd"/>
+            <w:r>
+              <w:rPr>
+                <w:color w:val="000000"/>
+              </w:rPr>
+              <w:t xml:space="preserve"> </w:t>
+            </w:r>
+            <w:proofErr w:type="spellStart"/>
+            <w:r>
+              <w:rPr>
+                <w:color w:val="000000"/>
+              </w:rPr>
+              <w:t>indicam</w:t>
+            </w:r>
+            <w:proofErr w:type="spellEnd"/>
+            <w:r>
+              <w:rPr>
+                <w:color w:val="000000"/>
+              </w:rPr>
+              <w:t xml:space="preserve"> </w:t>
+            </w:r>
+            <w:proofErr w:type="spellStart"/>
+            <w:r>
+              <w:rPr>
+                <w:color w:val="000000"/>
+              </w:rPr>
+              <w:t>condensação</w:t>
+            </w:r>
+            <w:proofErr w:type="spellEnd"/>
           </w:p>
         </w:tc>
         <w:tc>
@@ -2147,7 +2472,6 @@
             <w:r>
               <w:rPr>
                 <w:color w:val="000000"/>
-                <w:lang w:val="en-US"/>
               </w:rPr>
               <w:t>m</w:t>
             </w:r>
@@ -2173,7 +2497,6 @@
             <w:r>
               <w:rPr>
                 <w:color w:val="000000"/>
-                <w:lang w:val="en-US"/>
               </w:rPr>
               <w:t>1981-2020</w:t>
             </w:r>
@@ -2199,7 +2522,6 @@
             <w:r>
               <w:rPr>
                 <w:color w:val="000000"/>
-                <w:lang w:val="en-US"/>
               </w:rPr>
               <w:t>9 km</w:t>
             </w:r>
@@ -2224,21 +2546,18 @@
             <w:r>
               <w:rPr>
                 <w:color w:val="000000"/>
-                <w:lang w:val="en-US"/>
               </w:rPr>
               <w:fldChar w:fldCharType="begin"/>
             </w:r>
             <w:r>
               <w:rPr>
                 <w:color w:val="000000"/>
-                <w:lang w:val="en-US"/>
               </w:rPr>
               <w:instrText xml:space="preserve"> ADDIN EN.CITE &lt;EndNote&gt;&lt;Cite AuthorYear="1"&gt;&lt;Author&gt;Hersbach&lt;/Author&gt;&lt;Year&gt;2019&lt;/Year&gt;&lt;RecNum&gt;117&lt;/RecNum&gt;&lt;DisplayText&gt;Hersbach et al. (2019)&lt;/DisplayText&gt;&lt;record&gt;&lt;rec-number&gt;117&lt;/rec-number&gt;&lt;foreign-keys&gt;&lt;key app="EN" db-id="pax0zszv0eftrje505jpp0wjswtawaawwzrp" timestamp="1670951888"&gt;117&lt;/key&gt;&lt;/foreign-keys&gt;&lt;ref-type name="Dataset"&gt;59&lt;/ref-type&gt;&lt;contributors&gt;&lt;authors&gt;&lt;author&gt;Hersbach, H.&lt;/author&gt;&lt;author&gt;Bell, B.&lt;/author&gt;&lt;author&gt;Berrisford, P.&lt;/author&gt;&lt;author&gt;Biavati, G.&lt;/author&gt;&lt;author&gt;Horányi, A.&lt;/author&gt;&lt;author&gt;Muñoz Sabater, J.&lt;/author&gt;&lt;author&gt;Nicolas, J.&lt;/author&gt;&lt;author&gt;Peubey, C.&lt;/author&gt;&lt;author&gt;Radu, R.&lt;/author&gt;&lt;author&gt;Rozum, I.&lt;/author&gt;&lt;author&gt;Schepers, D.&lt;/author&gt;&lt;author&gt;Simmons, A.&lt;/author&gt;&lt;author&gt;Soci, C.&lt;/author&gt;&lt;author&gt;Dee, D.&lt;/author&gt;&lt;author&gt;Thépaut, J-N.&lt;/author&gt;&lt;/authors&gt;&lt;secondary-authors&gt;&lt;author&gt;Copernicus Climate Change Service (C3S) Climate Data Store (CDS)&lt;/author&gt;&lt;/secondary-authors&gt;&lt;/contributors&gt;&lt;titles&gt;&lt;title&gt;ERA5 monthly averaged data on single levels from 1959 to present&lt;/title&gt;&lt;/titles&gt;&lt;dates&gt;&lt;year&gt;2019&lt;/year&gt;&lt;pub-dates&gt;&lt;date&gt;18-Aug-2021&lt;/date&gt;&lt;/pub-dates&gt;&lt;/dates&gt;&lt;urls&gt;&lt;/urls&gt;&lt;electronic-resource-num&gt;10.24381/cds.f17050d7&lt;/electronic-resource-num&gt;&lt;/record&gt;&lt;/Cite&gt;&lt;/EndNote&gt;</w:instrText>
             </w:r>
             <w:r>
               <w:rPr>
                 <w:color w:val="000000"/>
-                <w:lang w:val="en-US"/>
               </w:rPr>
               <w:fldChar w:fldCharType="separate"/>
             </w:r>
@@ -2246,14 +2565,12 @@
               <w:rPr>
                 <w:noProof/>
                 <w:color w:val="000000"/>
-                <w:lang w:val="en-US"/>
               </w:rPr>
               <w:t>Hersbach et al. (2019)</w:t>
             </w:r>
             <w:r>
               <w:rPr>
                 <w:color w:val="000000"/>
-                <w:lang w:val="en-US"/>
               </w:rPr>
               <w:fldChar w:fldCharType="end"/>
             </w:r>
@@ -2301,13 +2618,28 @@
                 <w:lang w:val="en-US"/>
               </w:rPr>
             </w:pPr>
-            <w:r>
-              <w:rPr>
-                <w:color w:val="000000"/>
-                <w:lang w:val="en-US"/>
-              </w:rPr>
-              <w:t>Wind speed</w:t>
-            </w:r>
+            <w:proofErr w:type="spellStart"/>
+            <w:r>
+              <w:rPr>
+                <w:color w:val="000000"/>
+              </w:rPr>
+              <w:t>Velocidade</w:t>
+            </w:r>
+            <w:proofErr w:type="spellEnd"/>
+            <w:r>
+              <w:rPr>
+                <w:color w:val="000000"/>
+              </w:rPr>
+              <w:t xml:space="preserve"> do </w:t>
+            </w:r>
+            <w:proofErr w:type="spellStart"/>
+            <w:r>
+              <w:rPr>
+                <w:color w:val="000000"/>
+              </w:rPr>
+              <w:t>vento</w:t>
+            </w:r>
+            <w:proofErr w:type="spellEnd"/>
           </w:p>
         </w:tc>
         <w:tc>
@@ -2324,15 +2656,15 @@
               <w:spacing w:line="480" w:lineRule="auto"/>
               <w:rPr>
                 <w:color w:val="000000"/>
-                <w:lang w:val="en-US"/>
-              </w:rPr>
-            </w:pPr>
-            <w:r>
-              <w:rPr>
-                <w:color w:val="000000"/>
-                <w:lang w:val="en-US"/>
-              </w:rPr>
-              <w:t>Monthly mean of 10 m wind speed</w:t>
+                <w:lang w:val="pt-BR"/>
+              </w:rPr>
+            </w:pPr>
+            <w:r>
+              <w:rPr>
+                <w:color w:val="000000"/>
+                <w:lang w:val="pt-BR"/>
+              </w:rPr>
+              <w:t>Média mensal de 10 m de velocidade do vento</w:t>
             </w:r>
           </w:p>
         </w:tc>
@@ -2356,9 +2688,8 @@
             <w:r>
               <w:rPr>
                 <w:color w:val="000000"/>
-                <w:lang w:val="en-US"/>
-              </w:rPr>
-              <w:t>m/s</w:t>
+              </w:rPr>
+              <w:t>M</w:t>
             </w:r>
           </w:p>
         </w:tc>
@@ -2382,7 +2713,6 @@
             <w:r>
               <w:rPr>
                 <w:color w:val="000000"/>
-                <w:lang w:val="en-US"/>
               </w:rPr>
               <w:t>1981-2020</w:t>
             </w:r>
@@ -2408,7 +2738,6 @@
             <w:r>
               <w:rPr>
                 <w:color w:val="000000"/>
-                <w:lang w:val="en-US"/>
               </w:rPr>
               <w:t>9 km</w:t>
             </w:r>
@@ -2433,21 +2762,18 @@
             <w:r>
               <w:rPr>
                 <w:color w:val="000000"/>
-                <w:lang w:val="en-US"/>
               </w:rPr>
               <w:fldChar w:fldCharType="begin"/>
             </w:r>
             <w:r>
               <w:rPr>
                 <w:color w:val="000000"/>
-                <w:lang w:val="en-US"/>
               </w:rPr>
               <w:instrText xml:space="preserve"> ADDIN EN.CITE &lt;EndNote&gt;&lt;Cite AuthorYear="1"&gt;&lt;Author&gt;Hersbach&lt;/Author&gt;&lt;Year&gt;2019&lt;/Year&gt;&lt;RecNum&gt;117&lt;/RecNum&gt;&lt;DisplayText&gt;Hersbach et al. (2019)&lt;/DisplayText&gt;&lt;record&gt;&lt;rec-number&gt;117&lt;/rec-number&gt;&lt;foreign-keys&gt;&lt;key app="EN" db-id="pax0zszv0eftrje505jpp0wjswtawaawwzrp" timestamp="1670951888"&gt;117&lt;/key&gt;&lt;/foreign-keys&gt;&lt;ref-type name="Dataset"&gt;59&lt;/ref-type&gt;&lt;contributors&gt;&lt;authors&gt;&lt;author&gt;Hersbach, H.&lt;/author&gt;&lt;author&gt;Bell, B.&lt;/author&gt;&lt;author&gt;Berrisford, P.&lt;/author&gt;&lt;author&gt;Biavati, G.&lt;/author&gt;&lt;author&gt;Horányi, A.&lt;/author&gt;&lt;author&gt;Muñoz Sabater, J.&lt;/author&gt;&lt;author&gt;Nicolas, J.&lt;/author&gt;&lt;author&gt;Peubey, C.&lt;/author&gt;&lt;author&gt;Radu, R.&lt;/author&gt;&lt;author&gt;Rozum, I.&lt;/author&gt;&lt;author&gt;Schepers, D.&lt;/author&gt;&lt;author&gt;Simmons, A.&lt;/author&gt;&lt;author&gt;Soci, C.&lt;/author&gt;&lt;author&gt;Dee, D.&lt;/author&gt;&lt;author&gt;Thépaut, J-N.&lt;/author&gt;&lt;/authors&gt;&lt;secondary-authors&gt;&lt;author&gt;Copernicus Climate Change Service (C3S) Climate Data Store (CDS)&lt;/author&gt;&lt;/secondary-authors&gt;&lt;/contributors&gt;&lt;titles&gt;&lt;title&gt;ERA5 monthly averaged data on single levels from 1959 to present&lt;/title&gt;&lt;/titles&gt;&lt;dates&gt;&lt;year&gt;2019&lt;/year&gt;&lt;pub-dates&gt;&lt;date&gt;18-Aug-2021&lt;/date&gt;&lt;/pub-dates&gt;&lt;/dates&gt;&lt;urls&gt;&lt;/urls&gt;&lt;electronic-resource-num&gt;10.24381/cds.f17050d7&lt;/electronic-resource-num&gt;&lt;/record&gt;&lt;/Cite&gt;&lt;/EndNote&gt;</w:instrText>
             </w:r>
             <w:r>
               <w:rPr>
                 <w:color w:val="000000"/>
-                <w:lang w:val="en-US"/>
               </w:rPr>
               <w:fldChar w:fldCharType="separate"/>
             </w:r>
@@ -2455,14 +2781,12 @@
               <w:rPr>
                 <w:noProof/>
                 <w:color w:val="000000"/>
-                <w:lang w:val="en-US"/>
               </w:rPr>
               <w:t>Hersbach et al. (2019)</w:t>
             </w:r>
             <w:r>
               <w:rPr>
                 <w:color w:val="000000"/>
-                <w:lang w:val="en-US"/>
               </w:rPr>
               <w:fldChar w:fldCharType="end"/>
             </w:r>
@@ -2492,13 +2816,14 @@
                 <w:lang w:val="en-US"/>
               </w:rPr>
             </w:pPr>
-            <w:r>
-              <w:rPr>
-                <w:color w:val="000000"/>
-                <w:lang w:val="en-US"/>
-              </w:rPr>
-              <w:t>Vegetation</w:t>
-            </w:r>
+            <w:proofErr w:type="spellStart"/>
+            <w:r>
+              <w:rPr>
+                <w:color w:val="000000"/>
+              </w:rPr>
+              <w:t>Vegetação</w:t>
+            </w:r>
+            <w:proofErr w:type="spellEnd"/>
           </w:p>
         </w:tc>
         <w:tc>
@@ -2521,9 +2846,8 @@
             <w:r>
               <w:rPr>
                 <w:color w:val="000000"/>
-                <w:lang w:val="en-US"/>
-              </w:rPr>
-              <w:t>Canopy height</w:t>
+              </w:rPr>
+              <w:t>Altura do dossel</w:t>
             </w:r>
           </w:p>
         </w:tc>
@@ -2540,16 +2864,25 @@
               <w:spacing w:line="480" w:lineRule="auto"/>
               <w:rPr>
                 <w:color w:val="000000"/>
-                <w:lang w:val="en-US"/>
-              </w:rPr>
-            </w:pPr>
-            <w:r>
-              <w:rPr>
-                <w:color w:val="000000"/>
-                <w:lang w:val="en-US"/>
-              </w:rPr>
-              <w:t>Canopy height estimated by LiDAR data</w:t>
-            </w:r>
+                <w:lang w:val="pt-BR"/>
+              </w:rPr>
+            </w:pPr>
+            <w:r>
+              <w:rPr>
+                <w:color w:val="000000"/>
+                <w:lang w:val="pt-BR"/>
+              </w:rPr>
+              <w:t xml:space="preserve">Altura do dossel estimada pelos dados do </w:t>
+            </w:r>
+            <w:proofErr w:type="spellStart"/>
+            <w:r>
+              <w:rPr>
+                <w:color w:val="000000"/>
+                <w:lang w:val="pt-BR"/>
+              </w:rPr>
+              <w:t>LiDAR</w:t>
+            </w:r>
+            <w:proofErr w:type="spellEnd"/>
           </w:p>
         </w:tc>
         <w:tc>
@@ -2572,7 +2905,6 @@
             <w:r>
               <w:rPr>
                 <w:color w:val="000000"/>
-                <w:lang w:val="en-US"/>
               </w:rPr>
               <w:t>m</w:t>
             </w:r>
@@ -2598,7 +2930,6 @@
             <w:r>
               <w:rPr>
                 <w:color w:val="000000"/>
-                <w:lang w:val="en-US"/>
               </w:rPr>
               <w:t>2005</w:t>
             </w:r>
@@ -2624,7 +2955,6 @@
             <w:r>
               <w:rPr>
                 <w:color w:val="000000"/>
-                <w:lang w:val="en-US"/>
               </w:rPr>
               <w:t>1 km</w:t>
             </w:r>
@@ -2650,21 +2980,18 @@
             <w:r>
               <w:rPr>
                 <w:color w:val="000000"/>
-                <w:lang w:val="en-US"/>
               </w:rPr>
               <w:fldChar w:fldCharType="begin"/>
             </w:r>
             <w:r>
               <w:rPr>
                 <w:color w:val="000000"/>
-                <w:lang w:val="en-US"/>
               </w:rPr>
               <w:instrText xml:space="preserve"> ADDIN EN.CITE &lt;EndNote&gt;&lt;Cite AuthorYear="1"&gt;&lt;Author&gt;Simard&lt;/Author&gt;&lt;Year&gt;2011&lt;/Year&gt;&lt;RecNum&gt;118&lt;/RecNum&gt;&lt;DisplayText&gt;Simard et al. (2011)&lt;/DisplayText&gt;&lt;record&gt;&lt;rec-number&gt;118&lt;/rec-number&gt;&lt;foreign-keys&gt;&lt;key app="EN" db-id="pax0zszv0eftrje505jpp0wjswtawaawwzrp" timestamp="1670952225"&gt;118&lt;/key&gt;&lt;/foreign-keys&gt;&lt;ref-type name="Journal Article"&gt;17&lt;/ref-type&gt;&lt;contributors&gt;&lt;authors&gt;&lt;author&gt;Simard, Marc&lt;/author&gt;&lt;author&gt;Pinto, Naiara&lt;/author&gt;&lt;author&gt;Fisher, Joshua B.&lt;/author&gt;&lt;author&gt;Baccini, Alessandro&lt;/author&gt;&lt;/authors&gt;&lt;/contributors&gt;&lt;titles&gt;&lt;title&gt;Mapping forest canopy height globally with spaceborne lidar&lt;/title&gt;&lt;secondary-title&gt;Journal of Geophysical Research: Biogeosciences&lt;/secondary-title&gt;&lt;/titles&gt;&lt;periodical&gt;&lt;full-title&gt;Journal of Geophysical Research: Biogeosciences&lt;/full-title&gt;&lt;/periodical&gt;&lt;pages&gt;1-12&lt;/pages&gt;&lt;volume&gt;116&lt;/volume&gt;&lt;number&gt;4&lt;/number&gt;&lt;keywords&gt;&lt;keyword&gt;http://dx.doi.org/10.1029/2011JG001708, doi:10.102&lt;/keyword&gt;&lt;/keywords&gt;&lt;dates&gt;&lt;year&gt;2011&lt;/year&gt;&lt;/dates&gt;&lt;urls&gt;&lt;/urls&gt;&lt;electronic-resource-num&gt;10.1029/2011JG001708&lt;/electronic-resource-num&gt;&lt;/record&gt;&lt;/Cite&gt;&lt;/EndNote&gt;</w:instrText>
             </w:r>
             <w:r>
               <w:rPr>
                 <w:color w:val="000000"/>
-                <w:lang w:val="en-US"/>
               </w:rPr>
               <w:fldChar w:fldCharType="separate"/>
             </w:r>
@@ -2672,14 +2999,12 @@
               <w:rPr>
                 <w:noProof/>
                 <w:color w:val="000000"/>
-                <w:lang w:val="en-US"/>
-              </w:rPr>
-              <w:t>Simard et al. (2011)</w:t>
-            </w:r>
-            <w:r>
-              <w:rPr>
-                <w:color w:val="000000"/>
-                <w:lang w:val="en-US"/>
+              </w:rPr>
+              <w:t>(2011)</w:t>
+            </w:r>
+            <w:r>
+              <w:rPr>
+                <w:color w:val="000000"/>
               </w:rPr>
               <w:fldChar w:fldCharType="end"/>
             </w:r>
@@ -2727,13 +3052,28 @@
                 <w:lang w:val="en-US"/>
               </w:rPr>
             </w:pPr>
-            <w:r>
-              <w:rPr>
-                <w:color w:val="000000"/>
-                <w:lang w:val="en-US"/>
-              </w:rPr>
-              <w:t>Aboveground biomass</w:t>
-            </w:r>
+            <w:proofErr w:type="spellStart"/>
+            <w:r>
+              <w:rPr>
+                <w:color w:val="000000"/>
+              </w:rPr>
+              <w:t>Biomassa</w:t>
+            </w:r>
+            <w:proofErr w:type="spellEnd"/>
+            <w:r>
+              <w:rPr>
+                <w:color w:val="000000"/>
+              </w:rPr>
+              <w:t xml:space="preserve"> </w:t>
+            </w:r>
+            <w:proofErr w:type="spellStart"/>
+            <w:r>
+              <w:rPr>
+                <w:color w:val="000000"/>
+              </w:rPr>
+              <w:t>aérea</w:t>
+            </w:r>
+            <w:proofErr w:type="spellEnd"/>
           </w:p>
         </w:tc>
         <w:tc>
@@ -2749,15 +3089,15 @@
               <w:spacing w:line="480" w:lineRule="auto"/>
               <w:rPr>
                 <w:color w:val="000000"/>
-                <w:lang w:val="en-US"/>
-              </w:rPr>
-            </w:pPr>
-            <w:r>
-              <w:rPr>
-                <w:color w:val="000000"/>
-                <w:lang w:val="en-US"/>
-              </w:rPr>
-              <w:t>Mass of all living trees, excluding stump and roots, expressed as oven-dry weight of the woody parts (stem, bark, branches, and twigs)</w:t>
+                <w:lang w:val="pt-BR"/>
+              </w:rPr>
+            </w:pPr>
+            <w:r>
+              <w:rPr>
+                <w:color w:val="000000"/>
+                <w:lang w:val="pt-BR"/>
+              </w:rPr>
+              <w:t>Massa de todas as árvores vivas, com exclusão do toco e das raízes, expressa em peso seco em estufa das partes lenhosas (caule, casca, ramos e ramos)</w:t>
             </w:r>
           </w:p>
         </w:tc>
@@ -2781,7 +3121,6 @@
             <w:r>
               <w:rPr>
                 <w:color w:val="000000"/>
-                <w:lang w:val="en-US"/>
               </w:rPr>
               <w:t>Mg/ha</w:t>
             </w:r>
@@ -2807,7 +3146,6 @@
             <w:r>
               <w:rPr>
                 <w:color w:val="000000"/>
-                <w:lang w:val="en-US"/>
               </w:rPr>
               <w:t>2010</w:t>
             </w:r>
@@ -2833,9 +3171,8 @@
             <w:r>
               <w:rPr>
                 <w:color w:val="000000"/>
-                <w:lang w:val="en-US"/>
-              </w:rPr>
-              <w:t>100 m</w:t>
+              </w:rPr>
+              <w:t>100 metros</w:t>
             </w:r>
           </w:p>
         </w:tc>
@@ -2856,34 +3193,21 @@
               </w:rPr>
             </w:pPr>
             <w:r>
-              <w:rPr>
-                <w:lang w:val="en-US"/>
-              </w:rPr>
               <w:fldChar w:fldCharType="begin"/>
             </w:r>
             <w:r>
-              <w:rPr>
-                <w:lang w:val="en-US"/>
-              </w:rPr>
               <w:instrText xml:space="preserve"> ADDIN EN.CITE &lt;EndNote&gt;&lt;Cite AuthorYear="1"&gt;&lt;Author&gt;Santoro&lt;/Author&gt;&lt;Year&gt;2020&lt;/Year&gt;&lt;RecNum&gt;119&lt;/RecNum&gt;&lt;DisplayText&gt;Santoro et al. (2020)&lt;/DisplayText&gt;&lt;record&gt;&lt;rec-number&gt;119&lt;/rec-number&gt;&lt;foreign-keys&gt;&lt;key app="EN" db-id="pax0zszv0eftrje505jpp0wjswtawaawwzrp" timestamp="1670952250"&gt;119&lt;/key&gt;&lt;/foreign-keys&gt;&lt;ref-type name="Journal Article"&gt;17&lt;/ref-type&gt;&lt;contributors&gt;&lt;authors&gt;&lt;author&gt;Santoro, Maurizio&lt;/author&gt;&lt;author&gt;Cartus, Oliver&lt;/author&gt;&lt;author&gt;Carvalhais, Nuno&lt;/author&gt;&lt;author&gt;Rozendaal, Danaë&lt;/author&gt;&lt;author&gt;Avitabile, Valerio&lt;/author&gt;&lt;author&gt;Bruin, Sytze De&lt;/author&gt;&lt;author&gt;Herold, Martin&lt;/author&gt;&lt;author&gt;Quegan, Shaun&lt;/author&gt;&lt;author&gt;Veiga, Pedro Rodríguez&lt;/author&gt;&lt;author&gt;Balzter, Heiko&lt;/author&gt;&lt;/authors&gt;&lt;/contributors&gt;&lt;titles&gt;&lt;title&gt;The global forest above-ground biomass pool for 2010 estimated from high-resolution satellite observations&lt;/title&gt;&lt;secondary-title&gt;Earth System Science Data&lt;/secondary-title&gt;&lt;/titles&gt;&lt;periodical&gt;&lt;full-title&gt;Earth System Science Data&lt;/full-title&gt;&lt;/periodical&gt;&lt;pages&gt;1-38&lt;/pages&gt;&lt;volume&gt;5174&lt;/volume&gt;&lt;number&gt;July&lt;/number&gt;&lt;dates&gt;&lt;year&gt;2020&lt;/year&gt;&lt;/dates&gt;&lt;urls&gt;&lt;/urls&gt;&lt;electronic-resource-num&gt;10.5194/essd-2020-148&lt;/electronic-resource-num&gt;&lt;/record&gt;&lt;/Cite&gt;&lt;/EndNote&gt;</w:instrText>
             </w:r>
             <w:r>
-              <w:rPr>
-                <w:lang w:val="en-US"/>
-              </w:rPr>
               <w:fldChar w:fldCharType="separate"/>
             </w:r>
             <w:r>
               <w:rPr>
                 <w:noProof/>
-                <w:lang w:val="en-US"/>
               </w:rPr>
               <w:t>Santoro et al. (2020)</w:t>
             </w:r>
             <w:r>
-              <w:rPr>
-                <w:lang w:val="en-US"/>
-              </w:rPr>
               <w:fldChar w:fldCharType="end"/>
             </w:r>
           </w:p>
@@ -2930,13 +3254,28 @@
                 <w:lang w:val="en-US"/>
               </w:rPr>
             </w:pPr>
-            <w:r>
-              <w:rPr>
-                <w:color w:val="000000"/>
-                <w:lang w:val="en-US"/>
-              </w:rPr>
-              <w:t>Vegetation physiognomy</w:t>
-            </w:r>
+            <w:proofErr w:type="spellStart"/>
+            <w:r>
+              <w:rPr>
+                <w:color w:val="000000"/>
+              </w:rPr>
+              <w:t>Fisionomia</w:t>
+            </w:r>
+            <w:proofErr w:type="spellEnd"/>
+            <w:r>
+              <w:rPr>
+                <w:color w:val="000000"/>
+              </w:rPr>
+              <w:t xml:space="preserve"> da </w:t>
+            </w:r>
+            <w:proofErr w:type="spellStart"/>
+            <w:r>
+              <w:rPr>
+                <w:color w:val="000000"/>
+              </w:rPr>
+              <w:t>vegetação</w:t>
+            </w:r>
+            <w:proofErr w:type="spellEnd"/>
           </w:p>
         </w:tc>
         <w:tc>
@@ -2952,23 +3291,39 @@
               <w:spacing w:line="480" w:lineRule="auto"/>
               <w:rPr>
                 <w:color w:val="000000"/>
-                <w:lang w:val="en-US"/>
-              </w:rPr>
-            </w:pPr>
-            <w:r>
-              <w:rPr>
-                <w:color w:val="000000"/>
-                <w:lang w:val="en-US"/>
-              </w:rPr>
-              <w:t xml:space="preserve">Forty-six vegetation types, including combinations of open rainforests, seasonal </w:t>
-            </w:r>
-            <w:r>
-              <w:rPr>
-                <w:color w:val="000000"/>
-                <w:lang w:val="en-US"/>
+                <w:lang w:val="pt-BR"/>
+              </w:rPr>
+            </w:pPr>
+            <w:r>
+              <w:rPr>
+                <w:color w:val="000000"/>
+                <w:lang w:val="pt-BR"/>
+              </w:rPr>
+              <w:t xml:space="preserve">Quarenta e seis tipos de vegetação, incluindo combinações de florestas </w:t>
+            </w:r>
+            <w:r>
+              <w:rPr>
+                <w:color w:val="000000"/>
+                <w:lang w:val="pt-BR"/>
               </w:rPr>
               <w:lastRenderedPageBreak/>
-              <w:t>forests, pioneer formations, savannas, steppe savannas, ecotones, and others.</w:t>
+              <w:t xml:space="preserve">abertas, florestas estacionais, formações pioneiras, savanas, savanas de estepe, </w:t>
+            </w:r>
+            <w:proofErr w:type="spellStart"/>
+            <w:r>
+              <w:rPr>
+                <w:color w:val="000000"/>
+                <w:lang w:val="pt-BR"/>
+              </w:rPr>
+              <w:t>ecótonos</w:t>
+            </w:r>
+            <w:proofErr w:type="spellEnd"/>
+            <w:r>
+              <w:rPr>
+                <w:color w:val="000000"/>
+                <w:lang w:val="pt-BR"/>
+              </w:rPr>
+              <w:t xml:space="preserve"> e outros.</w:t>
             </w:r>
           </w:p>
         </w:tc>
@@ -2992,7 +3347,6 @@
             <w:r>
               <w:rPr>
                 <w:color w:val="000000"/>
-                <w:lang w:val="en-US"/>
               </w:rPr>
               <w:lastRenderedPageBreak/>
               <w:t>-</w:t>
@@ -3019,7 +3373,6 @@
             <w:r>
               <w:rPr>
                 <w:color w:val="000000"/>
-                <w:lang w:val="en-US"/>
               </w:rPr>
               <w:t>2019</w:t>
             </w:r>
@@ -3045,9 +3398,8 @@
             <w:r>
               <w:rPr>
                 <w:color w:val="000000"/>
-                <w:lang w:val="en-US"/>
-              </w:rPr>
-              <w:t>100 m</w:t>
+              </w:rPr>
+              <w:t>100 metros</w:t>
             </w:r>
           </w:p>
         </w:tc>
@@ -3071,21 +3423,18 @@
             <w:r>
               <w:rPr>
                 <w:color w:val="000000"/>
-                <w:lang w:val="en-US"/>
               </w:rPr>
               <w:fldChar w:fldCharType="begin"/>
             </w:r>
             <w:r>
               <w:rPr>
                 <w:color w:val="000000"/>
-                <w:lang w:val="en-US"/>
               </w:rPr>
               <w:instrText xml:space="preserve"> ADDIN EN.CITE &lt;EndNote&gt;&lt;Cite AuthorYear="1"&gt;&lt;Author&gt;IBGE&lt;/Author&gt;&lt;Year&gt;2018&lt;/Year&gt;&lt;RecNum&gt;121&lt;/RecNum&gt;&lt;DisplayText&gt;IBGE (2018)&lt;/DisplayText&gt;&lt;record&gt;&lt;rec-number&gt;121&lt;/rec-number&gt;&lt;foreign-keys&gt;&lt;key app="EN" db-id="pax0zszv0eftrje505jpp0wjswtawaawwzrp" timestamp="1670952476"&gt;121&lt;/key&gt;&lt;/foreign-keys&gt;&lt;ref-type name="Report"&gt;27&lt;/ref-type&gt;&lt;contributors&gt;&lt;authors&gt;&lt;author&gt;IBGE, Instituto Brasileiro de Geografia e Estatística&lt;/author&gt;&lt;/authors&gt;&lt;/contributors&gt;&lt;titles&gt;&lt;title&gt;Mapeamento de recursos naturais do Brasil: Escala 1:250.000&lt;/title&gt;&lt;/titles&gt;&lt;pages&gt;8-8&lt;/pages&gt;&lt;dates&gt;&lt;year&gt;2018&lt;/year&gt;&lt;/dates&gt;&lt;pub-location&gt;Rio de Janeiro&lt;/pub-location&gt;&lt;urls&gt;&lt;/urls&gt;&lt;/record&gt;&lt;/Cite&gt;&lt;/EndNote&gt;</w:instrText>
             </w:r>
             <w:r>
               <w:rPr>
                 <w:color w:val="000000"/>
-                <w:lang w:val="en-US"/>
               </w:rPr>
               <w:fldChar w:fldCharType="separate"/>
             </w:r>
@@ -3093,14 +3442,12 @@
               <w:rPr>
                 <w:noProof/>
                 <w:color w:val="000000"/>
-                <w:lang w:val="en-US"/>
               </w:rPr>
               <w:t>IBGE (2018)</w:t>
             </w:r>
             <w:r>
               <w:rPr>
                 <w:color w:val="000000"/>
-                <w:lang w:val="en-US"/>
               </w:rPr>
               <w:fldChar w:fldCharType="end"/>
             </w:r>
@@ -3130,13 +3477,14 @@
                 <w:lang w:val="en-US"/>
               </w:rPr>
             </w:pPr>
-            <w:r>
-              <w:rPr>
-                <w:color w:val="000000"/>
-                <w:lang w:val="en-US"/>
-              </w:rPr>
-              <w:t>Terrain</w:t>
-            </w:r>
+            <w:proofErr w:type="spellStart"/>
+            <w:r>
+              <w:rPr>
+                <w:color w:val="000000"/>
+              </w:rPr>
+              <w:t>Terreno</w:t>
+            </w:r>
+            <w:proofErr w:type="spellEnd"/>
           </w:p>
         </w:tc>
         <w:tc>
@@ -3156,13 +3504,14 @@
                 <w:lang w:val="en-US"/>
               </w:rPr>
             </w:pPr>
-            <w:r>
-              <w:rPr>
-                <w:color w:val="000000"/>
-                <w:lang w:val="en-US"/>
-              </w:rPr>
-              <w:t>Elevation</w:t>
-            </w:r>
+            <w:proofErr w:type="spellStart"/>
+            <w:r>
+              <w:rPr>
+                <w:color w:val="000000"/>
+              </w:rPr>
+              <w:t>Elevação</w:t>
+            </w:r>
+            <w:proofErr w:type="spellEnd"/>
           </w:p>
         </w:tc>
         <w:tc>
@@ -3178,15 +3527,15 @@
               <w:spacing w:line="480" w:lineRule="auto"/>
               <w:rPr>
                 <w:color w:val="000000"/>
-                <w:lang w:val="en-US"/>
-              </w:rPr>
-            </w:pPr>
-            <w:r>
-              <w:rPr>
-                <w:color w:val="000000"/>
-                <w:lang w:val="en-US"/>
-              </w:rPr>
-              <w:t>ASTER global digital elevation model</w:t>
+                <w:lang w:val="pt-BR"/>
+              </w:rPr>
+            </w:pPr>
+            <w:r>
+              <w:rPr>
+                <w:color w:val="000000"/>
+                <w:lang w:val="pt-BR"/>
+              </w:rPr>
+              <w:t>Modelo de elevação digital global ASTER</w:t>
             </w:r>
           </w:p>
         </w:tc>
@@ -3210,7 +3559,6 @@
             <w:r>
               <w:rPr>
                 <w:color w:val="000000"/>
-                <w:lang w:val="en-US"/>
               </w:rPr>
               <w:t>m</w:t>
             </w:r>
@@ -3236,7 +3584,6 @@
             <w:r>
               <w:rPr>
                 <w:color w:val="000000"/>
-                <w:lang w:val="en-US"/>
               </w:rPr>
               <w:t>2011</w:t>
             </w:r>
@@ -3262,9 +3609,8 @@
             <w:r>
               <w:rPr>
                 <w:color w:val="000000"/>
-                <w:lang w:val="en-US"/>
-              </w:rPr>
-              <w:t>30 m</w:t>
+              </w:rPr>
+              <w:t>30 metros</w:t>
             </w:r>
           </w:p>
         </w:tc>
@@ -3285,34 +3631,21 @@
               </w:rPr>
             </w:pPr>
             <w:r>
-              <w:rPr>
-                <w:lang w:val="en-US"/>
-              </w:rPr>
               <w:fldChar w:fldCharType="begin"/>
             </w:r>
             <w:r>
-              <w:rPr>
-                <w:lang w:val="en-US"/>
-              </w:rPr>
               <w:instrText xml:space="preserve"> ADDIN EN.CITE &lt;EndNote&gt;&lt;Cite AuthorYear="1"&gt;&lt;Author&gt;NASA&lt;/Author&gt;&lt;Year&gt;2011&lt;/Year&gt;&lt;RecNum&gt;120&lt;/RecNum&gt;&lt;DisplayText&gt;NASA and METI (2011)&lt;/DisplayText&gt;&lt;record&gt;&lt;rec-number&gt;120&lt;/rec-number&gt;&lt;foreign-keys&gt;&lt;key app="EN" db-id="pax0zszv0eftrje505jpp0wjswtawaawwzrp" timestamp="1670952281"&gt;120&lt;/key&gt;&lt;/foreign-keys&gt;&lt;ref-type name="Generic"&gt;13&lt;/ref-type&gt;&lt;contributors&gt;&lt;authors&gt;&lt;author&gt;NASA,&lt;/author&gt;&lt;author&gt;METI,&lt;/author&gt;&lt;/authors&gt;&lt;/contributors&gt;&lt;titles&gt;&lt;title&gt;ASTER Global Digital Elevation Model (GDEM) v2 data&lt;/title&gt;&lt;/titles&gt;&lt;dates&gt;&lt;year&gt;2011&lt;/year&gt;&lt;/dates&gt;&lt;urls&gt;&lt;related-urls&gt;&lt;url&gt;https://earthexplorer.usgs.gov/&lt;/url&gt;&lt;/related-urls&gt;&lt;/urls&gt;&lt;/record&gt;&lt;/Cite&gt;&lt;Cite AuthorYear="1"&gt;&lt;Author&gt;NASA&lt;/Author&gt;&lt;Year&gt;2011&lt;/Year&gt;&lt;RecNum&gt;120&lt;/RecNum&gt;&lt;record&gt;&lt;rec-number&gt;120&lt;/rec-number&gt;&lt;foreign-keys&gt;&lt;key app="EN" db-id="pax0zszv0eftrje505jpp0wjswtawaawwzrp" timestamp="1670952281"&gt;120&lt;/key&gt;&lt;/foreign-keys&gt;&lt;ref-type name="Generic"&gt;13&lt;/ref-type&gt;&lt;contributors&gt;&lt;authors&gt;&lt;author&gt;NASA,&lt;/author&gt;&lt;author&gt;METI,&lt;/author&gt;&lt;/authors&gt;&lt;/contributors&gt;&lt;titles&gt;&lt;title&gt;ASTER Global Digital Elevation Model (GDEM) v2 data&lt;/title&gt;&lt;/titles&gt;&lt;dates&gt;&lt;year&gt;2011&lt;/year&gt;&lt;/dates&gt;&lt;urls&gt;&lt;related-urls&gt;&lt;url&gt;https://earthexplorer.usgs.gov/&lt;/url&gt;&lt;/related-urls&gt;&lt;/urls&gt;&lt;/record&gt;&lt;/Cite&gt;&lt;/EndNote&gt;</w:instrText>
             </w:r>
             <w:r>
-              <w:rPr>
-                <w:lang w:val="en-US"/>
-              </w:rPr>
               <w:fldChar w:fldCharType="separate"/>
             </w:r>
             <w:r>
               <w:rPr>
                 <w:noProof/>
-                <w:lang w:val="pt-BR"/>
-              </w:rPr>
-              <w:t>NASA and METI (2011)</w:t>
-            </w:r>
-            <w:r>
-              <w:rPr>
-                <w:lang w:val="en-US"/>
-              </w:rPr>
+              </w:rPr>
+              <w:t>NASA og METI (2011)</w:t>
+            </w:r>
+            <w:r>
               <w:fldChar w:fldCharType="end"/>
             </w:r>
           </w:p>
@@ -3359,13 +3692,20 @@
                 <w:lang w:val="en-US"/>
               </w:rPr>
             </w:pPr>
-            <w:r>
-              <w:rPr>
-                <w:color w:val="000000"/>
-                <w:lang w:val="en-US"/>
-              </w:rPr>
-              <w:t>Slope</w:t>
-            </w:r>
+            <w:proofErr w:type="spellStart"/>
+            <w:r>
+              <w:rPr>
+                <w:color w:val="000000"/>
+              </w:rPr>
+              <w:t>Decliv</w:t>
+            </w:r>
+            <w:r>
+              <w:rPr>
+                <w:color w:val="000000"/>
+              </w:rPr>
+              <w:t>idade</w:t>
+            </w:r>
+            <w:proofErr w:type="spellEnd"/>
           </w:p>
         </w:tc>
         <w:tc>
@@ -3381,15 +3721,15 @@
               <w:spacing w:line="480" w:lineRule="auto"/>
               <w:rPr>
                 <w:color w:val="000000"/>
-                <w:lang w:val="en-US"/>
-              </w:rPr>
-            </w:pPr>
-            <w:r>
-              <w:rPr>
-                <w:color w:val="000000"/>
-                <w:lang w:val="en-US"/>
-              </w:rPr>
-              <w:t>ASTER global terrain slope derived from the digital elevation model</w:t>
+                <w:lang w:val="pt-BR"/>
+              </w:rPr>
+            </w:pPr>
+            <w:r>
+              <w:rPr>
+                <w:color w:val="000000"/>
+                <w:lang w:val="pt-BR"/>
+              </w:rPr>
+              <w:t>Inclinação global do terreno ASTER derivada do modelo digital de elevação</w:t>
             </w:r>
           </w:p>
         </w:tc>
@@ -3410,13 +3750,14 @@
                 <w:lang w:val="en-US"/>
               </w:rPr>
             </w:pPr>
-            <w:r>
-              <w:rPr>
-                <w:color w:val="000000"/>
-                <w:lang w:val="en-US"/>
-              </w:rPr>
-              <w:t>degrees</w:t>
-            </w:r>
+            <w:proofErr w:type="spellStart"/>
+            <w:r>
+              <w:rPr>
+                <w:color w:val="000000"/>
+              </w:rPr>
+              <w:t>Graus</w:t>
+            </w:r>
+            <w:proofErr w:type="spellEnd"/>
           </w:p>
         </w:tc>
         <w:tc>
@@ -3439,7 +3780,6 @@
             <w:r>
               <w:rPr>
                 <w:color w:val="000000"/>
-                <w:lang w:val="en-US"/>
               </w:rPr>
               <w:t>2011</w:t>
             </w:r>
@@ -3465,9 +3805,8 @@
             <w:r>
               <w:rPr>
                 <w:color w:val="000000"/>
-                <w:lang w:val="en-US"/>
-              </w:rPr>
-              <w:t>30 m</w:t>
+              </w:rPr>
+              <w:t>30 metros</w:t>
             </w:r>
           </w:p>
         </w:tc>
@@ -3488,34 +3827,21 @@
               </w:rPr>
             </w:pPr>
             <w:r>
-              <w:rPr>
-                <w:lang w:val="en-US"/>
-              </w:rPr>
               <w:fldChar w:fldCharType="begin"/>
             </w:r>
             <w:r>
-              <w:rPr>
-                <w:lang w:val="en-US"/>
-              </w:rPr>
               <w:instrText xml:space="preserve"> ADDIN EN.CITE &lt;EndNote&gt;&lt;Cite AuthorYear="1"&gt;&lt;Author&gt;NASA&lt;/Author&gt;&lt;Year&gt;2011&lt;/Year&gt;&lt;RecNum&gt;120&lt;/RecNum&gt;&lt;DisplayText&gt;NASA and METI (2011)&lt;/DisplayText&gt;&lt;record&gt;&lt;rec-number&gt;120&lt;/rec-number&gt;&lt;foreign-keys&gt;&lt;key app="EN" db-id="pax0zszv0eftrje505jpp0wjswtawaawwzrp" timestamp="1670952281"&gt;120&lt;/key&gt;&lt;/foreign-keys&gt;&lt;ref-type name="Generic"&gt;13&lt;/ref-type&gt;&lt;contributors&gt;&lt;authors&gt;&lt;author&gt;NASA,&lt;/author&gt;&lt;author&gt;METI,&lt;/author&gt;&lt;/authors&gt;&lt;/contributors&gt;&lt;titles&gt;&lt;title&gt;ASTER Global Digital Elevation Model (GDEM) v2 data&lt;/title&gt;&lt;/titles&gt;&lt;dates&gt;&lt;year&gt;2011&lt;/year&gt;&lt;/dates&gt;&lt;urls&gt;&lt;related-urls&gt;&lt;url&gt;https://earthexplorer.usgs.gov/&lt;/url&gt;&lt;/related-urls&gt;&lt;/urls&gt;&lt;/record&gt;&lt;/Cite&gt;&lt;Cite AuthorYear="1"&gt;&lt;Author&gt;NASA&lt;/Author&gt;&lt;Year&gt;2011&lt;/Year&gt;&lt;RecNum&gt;120&lt;/RecNum&gt;&lt;record&gt;&lt;rec-number&gt;120&lt;/rec-number&gt;&lt;foreign-keys&gt;&lt;key app="EN" db-id="pax0zszv0eftrje505jpp0wjswtawaawwzrp" timestamp="1670952281"&gt;120&lt;/key&gt;&lt;/foreign-keys&gt;&lt;ref-type name="Generic"&gt;13&lt;/ref-type&gt;&lt;contributors&gt;&lt;authors&gt;&lt;author&gt;NASA,&lt;/author&gt;&lt;author&gt;METI,&lt;/author&gt;&lt;/authors&gt;&lt;/contributors&gt;&lt;titles&gt;&lt;title&gt;ASTER Global Digital Elevation Model (GDEM) v2 data&lt;/title&gt;&lt;/titles&gt;&lt;dates&gt;&lt;year&gt;2011&lt;/year&gt;&lt;/dates&gt;&lt;urls&gt;&lt;related-urls&gt;&lt;url&gt;https://earthexplorer.usgs.gov/&lt;/url&gt;&lt;/related-urls&gt;&lt;/urls&gt;&lt;/record&gt;&lt;/Cite&gt;&lt;/EndNote&gt;</w:instrText>
             </w:r>
             <w:r>
-              <w:rPr>
-                <w:lang w:val="en-US"/>
-              </w:rPr>
               <w:fldChar w:fldCharType="separate"/>
             </w:r>
             <w:r>
               <w:rPr>
                 <w:noProof/>
-                <w:lang w:val="pt-BR"/>
-              </w:rPr>
-              <w:t>NASA and METI (2011)</w:t>
-            </w:r>
-            <w:r>
-              <w:rPr>
-                <w:lang w:val="en-US"/>
-              </w:rPr>
+              </w:rPr>
+              <w:t>NASA og METI (2011)</w:t>
+            </w:r>
+            <w:r>
               <w:fldChar w:fldCharType="end"/>
             </w:r>
           </w:p>
@@ -3544,13 +3870,14 @@
                 <w:lang w:val="en-US"/>
               </w:rPr>
             </w:pPr>
-            <w:r>
-              <w:rPr>
-                <w:color w:val="000000"/>
-                <w:lang w:val="en-US"/>
-              </w:rPr>
-              <w:t>Anthropic</w:t>
-            </w:r>
+            <w:proofErr w:type="spellStart"/>
+            <w:r>
+              <w:rPr>
+                <w:color w:val="000000"/>
+              </w:rPr>
+              <w:t>Antrópico</w:t>
+            </w:r>
+            <w:proofErr w:type="spellEnd"/>
           </w:p>
         </w:tc>
         <w:tc>
@@ -3570,12 +3897,19 @@
                 <w:lang w:val="en-US"/>
               </w:rPr>
             </w:pPr>
-            <w:r>
-              <w:rPr>
-                <w:color w:val="000000"/>
-                <w:lang w:val="en-US"/>
-              </w:rPr>
-              <w:t>Land use</w:t>
+            <w:proofErr w:type="spellStart"/>
+            <w:r>
+              <w:rPr>
+                <w:color w:val="000000"/>
+              </w:rPr>
+              <w:t>Uso</w:t>
+            </w:r>
+            <w:proofErr w:type="spellEnd"/>
+            <w:r>
+              <w:rPr>
+                <w:color w:val="000000"/>
+              </w:rPr>
+              <w:t xml:space="preserve"> do solo</w:t>
             </w:r>
           </w:p>
         </w:tc>
@@ -3592,15 +3926,15 @@
               <w:spacing w:line="480" w:lineRule="auto"/>
               <w:rPr>
                 <w:color w:val="000000"/>
-                <w:lang w:val="en-US"/>
-              </w:rPr>
-            </w:pPr>
-            <w:r>
-              <w:rPr>
-                <w:color w:val="000000"/>
-                <w:lang w:val="en-US"/>
-              </w:rPr>
-              <w:t>Annual class of land use in pixel (forest, savannah, grassland, forest plantation, Pasture, sugar cane, soybean, other crops, urban area, and water)</w:t>
+                <w:lang w:val="pt-BR"/>
+              </w:rPr>
+            </w:pPr>
+            <w:r>
+              <w:rPr>
+                <w:color w:val="000000"/>
+                <w:lang w:val="pt-BR"/>
+              </w:rPr>
+              <w:t>Classe anual de uso da terra em pixel (floresta, cerrado, pastagem, plantação florestal, pastagem, cana-de-açúcar, soja, outras culturas, área urbana e água)</w:t>
             </w:r>
           </w:p>
         </w:tc>
@@ -3624,7 +3958,6 @@
             <w:r>
               <w:rPr>
                 <w:color w:val="000000"/>
-                <w:lang w:val="en-US"/>
               </w:rPr>
               <w:t>-</w:t>
             </w:r>
@@ -3650,7 +3983,6 @@
             <w:r>
               <w:rPr>
                 <w:color w:val="000000"/>
-                <w:lang w:val="en-US"/>
               </w:rPr>
               <w:t>1985-2020</w:t>
             </w:r>
@@ -3676,9 +4008,8 @@
             <w:r>
               <w:rPr>
                 <w:color w:val="000000"/>
-                <w:lang w:val="en-US"/>
-              </w:rPr>
-              <w:t>30 m</w:t>
+              </w:rPr>
+              <w:t>30 metros</w:t>
             </w:r>
           </w:p>
         </w:tc>
@@ -3702,7 +4033,6 @@
             <w:r>
               <w:rPr>
                 <w:color w:val="000000"/>
-                <w:lang w:val="en-US"/>
               </w:rPr>
               <w:t>https://mapbiomas.org/</w:t>
             </w:r>
@@ -3756,13 +4086,42 @@
                 <w:lang w:val="en-US"/>
               </w:rPr>
             </w:pPr>
-            <w:r>
-              <w:rPr>
-                <w:color w:val="000000"/>
-                <w:lang w:val="en-US"/>
-              </w:rPr>
-              <w:t>Distance to roads</w:t>
-            </w:r>
+            <w:proofErr w:type="spellStart"/>
+            <w:r>
+              <w:rPr>
+                <w:color w:val="000000"/>
+              </w:rPr>
+              <w:t>Distância</w:t>
+            </w:r>
+            <w:proofErr w:type="spellEnd"/>
+            <w:r>
+              <w:rPr>
+                <w:color w:val="000000"/>
+              </w:rPr>
+              <w:t xml:space="preserve"> </w:t>
+            </w:r>
+            <w:proofErr w:type="spellStart"/>
+            <w:r>
+              <w:rPr>
+                <w:color w:val="000000"/>
+              </w:rPr>
+              <w:t>às</w:t>
+            </w:r>
+            <w:proofErr w:type="spellEnd"/>
+            <w:r>
+              <w:rPr>
+                <w:color w:val="000000"/>
+              </w:rPr>
+              <w:t xml:space="preserve"> </w:t>
+            </w:r>
+            <w:proofErr w:type="spellStart"/>
+            <w:r>
+              <w:rPr>
+                <w:color w:val="000000"/>
+              </w:rPr>
+              <w:t>estradas</w:t>
+            </w:r>
+            <w:proofErr w:type="spellEnd"/>
           </w:p>
         </w:tc>
         <w:tc>
@@ -3784,13 +4143,42 @@
                 <w:lang w:val="en-US"/>
               </w:rPr>
             </w:pPr>
-            <w:r>
-              <w:rPr>
-                <w:color w:val="000000"/>
-                <w:lang w:val="en-US"/>
-              </w:rPr>
-              <w:t>Euclidian distance from roads</w:t>
-            </w:r>
+            <w:proofErr w:type="spellStart"/>
+            <w:r>
+              <w:rPr>
+                <w:color w:val="000000"/>
+              </w:rPr>
+              <w:t>Distância</w:t>
+            </w:r>
+            <w:proofErr w:type="spellEnd"/>
+            <w:r>
+              <w:rPr>
+                <w:color w:val="000000"/>
+              </w:rPr>
+              <w:t xml:space="preserve"> </w:t>
+            </w:r>
+            <w:proofErr w:type="spellStart"/>
+            <w:r>
+              <w:rPr>
+                <w:color w:val="000000"/>
+              </w:rPr>
+              <w:t>euclidiana</w:t>
+            </w:r>
+            <w:proofErr w:type="spellEnd"/>
+            <w:r>
+              <w:rPr>
+                <w:color w:val="000000"/>
+              </w:rPr>
+              <w:t xml:space="preserve"> das </w:t>
+            </w:r>
+            <w:proofErr w:type="spellStart"/>
+            <w:r>
+              <w:rPr>
+                <w:color w:val="000000"/>
+              </w:rPr>
+              <w:t>estradas</w:t>
+            </w:r>
+            <w:proofErr w:type="spellEnd"/>
           </w:p>
         </w:tc>
         <w:tc>
@@ -3816,7 +4204,6 @@
             <w:r>
               <w:rPr>
                 <w:color w:val="000000"/>
-                <w:lang w:val="en-US"/>
               </w:rPr>
               <w:t>-</w:t>
             </w:r>
@@ -3845,7 +4232,6 @@
             <w:r>
               <w:rPr>
                 <w:color w:val="000000"/>
-                <w:lang w:val="en-US"/>
               </w:rPr>
               <w:t>2019</w:t>
             </w:r>
@@ -3874,7 +4260,6 @@
             <w:r>
               <w:rPr>
                 <w:color w:val="000000"/>
-                <w:lang w:val="en-US"/>
               </w:rPr>
               <w:t>-</w:t>
             </w:r>
@@ -3903,23 +4288,8 @@
             <w:r>
               <w:rPr>
                 <w:color w:val="000000"/>
-                <w:lang w:val="en-US"/>
-              </w:rPr>
-              <w:t>IBGE (201</w:t>
-            </w:r>
-            <w:r>
-              <w:rPr>
-                <w:color w:val="000000"/>
-                <w:lang w:val="en-US"/>
-              </w:rPr>
-              <w:t>8</w:t>
-            </w:r>
-            <w:r>
-              <w:rPr>
-                <w:color w:val="000000"/>
-                <w:lang w:val="en-US"/>
-              </w:rPr>
-              <w:t>)</w:t>
+              </w:rPr>
+              <w:t>IBGE (2018)</w:t>
             </w:r>
           </w:p>
         </w:tc>
@@ -3927,9 +4297,9 @@
     </w:tbl>
     <w:p/>
     <w:sectPr>
-      <w:headerReference w:type="default" r:id="rId6"/>
-      <w:footerReference w:type="even" r:id="rId7"/>
-      <w:footerReference w:type="default" r:id="rId8"/>
+      <w:headerReference w:type="default" r:id="rId7"/>
+      <w:footerReference w:type="even" r:id="rId8"/>
+      <w:footerReference w:type="default" r:id="rId9"/>
       <w:pgSz w:w="16817" w:h="11901" w:orient="landscape"/>
       <w:pgMar w:top="1134" w:right="1134" w:bottom="1134" w:left="1701" w:header="709" w:footer="709" w:gutter="0"/>
       <w:cols w:space="708"/>
@@ -4919,4 +5289,16 @@
     </a:ext>
   </a:extLst>
 </a:theme>
+</file>
+
+<file path=customXml/item1.xml><?xml version="1.0" encoding="utf-8"?>
+<b:Sources xmlns:b="http://schemas.openxmlformats.org/officeDocument/2006/bibliography" xmlns="http://schemas.openxmlformats.org/officeDocument/2006/bibliography" SelectedStyle="/APASixthEditionOfficeOnline.xsl" StyleName="APA" Version="6"/>
+</file>
+
+<file path=customXml/itemProps1.xml><?xml version="1.0" encoding="utf-8"?>
+<ds:datastoreItem xmlns:ds="http://schemas.openxmlformats.org/officeDocument/2006/customXml" ds:itemID="{A07FA76E-73B1-2147-97C3-27D72BAE16B4}">
+  <ds:schemaRefs>
+    <ds:schemaRef ds:uri="http://schemas.openxmlformats.org/officeDocument/2006/bibliography"/>
+  </ds:schemaRefs>
+</ds:datastoreItem>
 </file>
</xml_diff>